<commit_message>
updated docu for the seminar
</commit_message>
<xml_diff>
--- a/Geoloktaion/doc/Geolocation.docx
+++ b/Geoloktaion/doc/Geolocation.docx
@@ -1,7 +1,440 @@
 
 <file path=word/document.xml><?xml version="1.0" encoding="utf-8"?>
-<w:document xmlns:wpc="http://schemas.microsoft.com/office/word/2010/wordprocessingCanvas" xmlns:cx="http://schemas.microsoft.com/office/drawing/2014/chartex" xmlns:mc="http://schemas.openxmlformats.org/markup-compatibility/2006" xmlns:o="urn:schemas-microsoft-com:office:office" xmlns:r="http://schemas.openxmlformats.org/officeDocument/2006/relationships" xmlns:m="http://schemas.openxmlformats.org/officeDocument/2006/math" xmlns:v="urn:schemas-microsoft-com:vml" xmlns:wp14="http://schemas.microsoft.com/office/word/2010/wordprocessingDrawing" xmlns:wp="http://schemas.openxmlformats.org/drawingml/2006/wordprocessingDrawing" xmlns:w10="urn:schemas-microsoft-com:office:word" xmlns:w="http://schemas.openxmlformats.org/wordprocessingml/2006/main" xmlns:w14="http://schemas.microsoft.com/office/word/2010/wordml" xmlns:w15="http://schemas.microsoft.com/office/word/2012/wordml" xmlns:w16se="http://schemas.microsoft.com/office/word/2015/wordml/symex" xmlns:wpg="http://schemas.microsoft.com/office/word/2010/wordprocessingGroup" xmlns:wpi="http://schemas.microsoft.com/office/word/2010/wordprocessingInk" xmlns:wne="http://schemas.microsoft.com/office/word/2006/wordml" xmlns:wps="http://schemas.microsoft.com/office/word/2010/wordprocessingShape" mc:Ignorable="w14 w15 w16se wp14">
+<w:document xmlns:wpc="http://schemas.microsoft.com/office/word/2010/wordprocessingCanvas" xmlns:cx="http://schemas.microsoft.com/office/drawing/2014/chartex" xmlns:cx1="http://schemas.microsoft.com/office/drawing/2015/9/8/chartex" xmlns:cx2="http://schemas.microsoft.com/office/drawing/2015/10/21/chartex" xmlns:cx3="http://schemas.microsoft.com/office/drawing/2016/5/9/chartex" xmlns:cx4="http://schemas.microsoft.com/office/drawing/2016/5/10/chartex" xmlns:cx5="http://schemas.microsoft.com/office/drawing/2016/5/11/chartex" xmlns:cx6="http://schemas.microsoft.com/office/drawing/2016/5/12/chartex" xmlns:cx7="http://schemas.microsoft.com/office/drawing/2016/5/13/chartex" xmlns:cx8="http://schemas.microsoft.com/office/drawing/2016/5/14/chartex" xmlns:mc="http://schemas.openxmlformats.org/markup-compatibility/2006" xmlns:aink="http://schemas.microsoft.com/office/drawing/2016/ink" xmlns:am3d="http://schemas.microsoft.com/office/drawing/2017/model3d" xmlns:o="urn:schemas-microsoft-com:office:office" xmlns:r="http://schemas.openxmlformats.org/officeDocument/2006/relationships" xmlns:m="http://schemas.openxmlformats.org/officeDocument/2006/math" xmlns:v="urn:schemas-microsoft-com:vml" xmlns:wp14="http://schemas.microsoft.com/office/word/2010/wordprocessingDrawing" xmlns:wp="http://schemas.openxmlformats.org/drawingml/2006/wordprocessingDrawing" xmlns:w10="urn:schemas-microsoft-com:office:word" xmlns:w="http://schemas.openxmlformats.org/wordprocessingml/2006/main" xmlns:w14="http://schemas.microsoft.com/office/word/2010/wordml" xmlns:w15="http://schemas.microsoft.com/office/word/2012/wordml" xmlns:w16cid="http://schemas.microsoft.com/office/word/2016/wordml/cid" xmlns:w16se="http://schemas.microsoft.com/office/word/2015/wordml/symex" xmlns:wpg="http://schemas.microsoft.com/office/word/2010/wordprocessingGroup" xmlns:wpi="http://schemas.microsoft.com/office/word/2010/wordprocessingInk" xmlns:wne="http://schemas.microsoft.com/office/word/2006/wordml" xmlns:wps="http://schemas.microsoft.com/office/word/2010/wordprocessingShape" mc:Ignorable="w14 w15 w16se w16cid wp14">
   <w:body>
+    <w:p>
+      <w:pPr>
+        <w:jc w:val="center"/>
+        <w:rPr>
+          <w:rFonts w:cs="Arial"/>
+        </w:rPr>
+      </w:pPr>
+    </w:p>
+    <w:p>
+      <w:pPr>
+        <w:jc w:val="center"/>
+        <w:rPr>
+          <w:rFonts w:cs="Arial"/>
+        </w:rPr>
+      </w:pPr>
+    </w:p>
+    <w:p>
+      <w:pPr>
+        <w:jc w:val="center"/>
+        <w:rPr>
+          <w:rFonts w:cs="Arial"/>
+        </w:rPr>
+      </w:pPr>
+    </w:p>
+    <w:p>
+      <w:pPr>
+        <w:jc w:val="center"/>
+        <w:rPr>
+          <w:rFonts w:cs="Arial"/>
+        </w:rPr>
+      </w:pPr>
+    </w:p>
+    <w:p>
+      <w:pPr>
+        <w:jc w:val="center"/>
+        <w:rPr>
+          <w:rFonts w:cs="Arial"/>
+          <w:sz w:val="24"/>
+          <w:szCs w:val="24"/>
+        </w:rPr>
+      </w:pPr>
+      <w:r>
+        <w:rPr>
+          <w:rFonts w:cs="Arial"/>
+          <w:sz w:val="24"/>
+          <w:szCs w:val="24"/>
+        </w:rPr>
+        <w:t>Bachelor MKI</w:t>
+      </w:r>
+    </w:p>
+    <w:p>
+      <w:pPr>
+        <w:jc w:val="center"/>
+        <w:rPr>
+          <w:rFonts w:cs="Arial"/>
+          <w:sz w:val="24"/>
+          <w:szCs w:val="24"/>
+        </w:rPr>
+      </w:pPr>
+      <w:r>
+        <w:rPr>
+          <w:rFonts w:cs="Arial"/>
+          <w:sz w:val="24"/>
+          <w:szCs w:val="24"/>
+        </w:rPr>
+        <w:t>Mobile Computing</w:t>
+      </w:r>
+    </w:p>
+    <w:p>
+      <w:pPr>
+        <w:jc w:val="center"/>
+        <w:rPr>
+          <w:rFonts w:cs="Arial"/>
+          <w:sz w:val="24"/>
+          <w:szCs w:val="24"/>
+        </w:rPr>
+      </w:pPr>
+      <w:r>
+        <w:rPr>
+          <w:rFonts w:cs="Arial"/>
+          <w:sz w:val="24"/>
+          <w:szCs w:val="24"/>
+        </w:rPr>
+        <w:t>SS 2020</w:t>
+      </w:r>
+    </w:p>
+    <w:p>
+      <w:pPr>
+        <w:jc w:val="center"/>
+        <w:rPr>
+          <w:rFonts w:cs="Arial"/>
+          <w:sz w:val="24"/>
+          <w:szCs w:val="24"/>
+        </w:rPr>
+      </w:pPr>
+      <w:r>
+        <w:rPr>
+          <w:rFonts w:cs="Arial"/>
+          <w:sz w:val="24"/>
+          <w:szCs w:val="24"/>
+        </w:rPr>
+        <w:t xml:space="preserve">Prof. </w:t>
+      </w:r>
+      <w:proofErr w:type="spellStart"/>
+      <w:r>
+        <w:rPr>
+          <w:rFonts w:cs="Arial"/>
+          <w:sz w:val="24"/>
+          <w:szCs w:val="24"/>
+        </w:rPr>
+        <w:t>Dr.</w:t>
+      </w:r>
+      <w:proofErr w:type="spellEnd"/>
+      <w:r>
+        <w:rPr>
+          <w:rFonts w:cs="Arial"/>
+          <w:sz w:val="24"/>
+          <w:szCs w:val="24"/>
+        </w:rPr>
+        <w:t xml:space="preserve"> Natividad Martínez Madrid</w:t>
+      </w:r>
+    </w:p>
+    <w:p>
+      <w:pPr>
+        <w:jc w:val="center"/>
+        <w:rPr>
+          <w:rFonts w:cs="Arial"/>
+          <w:sz w:val="24"/>
+          <w:szCs w:val="24"/>
+        </w:rPr>
+      </w:pPr>
+    </w:p>
+    <w:p>
+      <w:pPr>
+        <w:jc w:val="center"/>
+        <w:rPr>
+          <w:rFonts w:cs="Arial"/>
+        </w:rPr>
+      </w:pPr>
+      <w:r>
+        <w:rPr>
+          <w:rFonts w:cs="Arial"/>
+          <w:sz w:val="24"/>
+          <w:szCs w:val="24"/>
+        </w:rPr>
+        <w:t>- Sem</w:t>
+      </w:r>
+      <w:r>
+        <w:rPr>
+          <w:rFonts w:cs="Arial"/>
+          <w:sz w:val="24"/>
+          <w:szCs w:val="24"/>
+        </w:rPr>
+        <w:t>inar</w:t>
+      </w:r>
+      <w:r>
+        <w:rPr>
+          <w:rFonts w:cs="Arial"/>
+          <w:sz w:val="24"/>
+          <w:szCs w:val="24"/>
+        </w:rPr>
+        <w:t xml:space="preserve"> Documentation </w:t>
+      </w:r>
+      <w:r>
+        <w:rPr>
+          <w:rFonts w:cs="Arial"/>
+        </w:rPr>
+        <w:t>-</w:t>
+      </w:r>
+    </w:p>
+    <w:p>
+      <w:pPr>
+        <w:rPr>
+          <w:rFonts w:cs="Arial"/>
+        </w:rPr>
+      </w:pPr>
+    </w:p>
+    <w:p>
+      <w:pPr>
+        <w:pStyle w:val="Titel"/>
+        <w:rPr>
+          <w:rFonts w:cs="Arial"/>
+          <w:lang w:val="en-GB"/>
+        </w:rPr>
+      </w:pPr>
+      <w:r>
+        <w:rPr>
+          <w:rFonts w:cs="Arial"/>
+          <w:lang w:val="en-GB"/>
+        </w:rPr>
+        <w:t>Geolocation and maps integration</w:t>
+      </w:r>
+    </w:p>
+    <w:p>
+      <w:pPr>
+        <w:rPr>
+          <w:rFonts w:cs="Arial"/>
+        </w:rPr>
+      </w:pPr>
+    </w:p>
+    <w:p>
+      <w:pPr>
+        <w:rPr>
+          <w:rFonts w:cs="Arial"/>
+          <w:sz w:val="24"/>
+          <w:szCs w:val="24"/>
+        </w:rPr>
+      </w:pPr>
+    </w:p>
+    <w:p>
+      <w:pPr>
+        <w:jc w:val="center"/>
+        <w:rPr>
+          <w:rFonts w:cs="Arial"/>
+          <w:sz w:val="24"/>
+          <w:szCs w:val="24"/>
+        </w:rPr>
+      </w:pPr>
+      <w:proofErr w:type="spellStart"/>
+      <w:r>
+        <w:rPr>
+          <w:rFonts w:cs="Arial"/>
+          <w:sz w:val="24"/>
+          <w:szCs w:val="24"/>
+        </w:rPr>
+        <w:t>Fanni</w:t>
+      </w:r>
+      <w:proofErr w:type="spellEnd"/>
+      <w:r>
+        <w:rPr>
+          <w:rFonts w:cs="Arial"/>
+          <w:sz w:val="24"/>
+          <w:szCs w:val="24"/>
+        </w:rPr>
+        <w:t xml:space="preserve"> Tamara </w:t>
+      </w:r>
+      <w:proofErr w:type="spellStart"/>
+      <w:r>
+        <w:rPr>
+          <w:rFonts w:cs="Arial"/>
+          <w:sz w:val="24"/>
+          <w:szCs w:val="24"/>
+        </w:rPr>
+        <w:t>Marosi</w:t>
+      </w:r>
+      <w:proofErr w:type="spellEnd"/>
+      <w:r>
+        <w:rPr>
+          <w:rFonts w:cs="Arial"/>
+          <w:sz w:val="24"/>
+          <w:szCs w:val="24"/>
+        </w:rPr>
+        <w:t>, 764345</w:t>
+      </w:r>
+    </w:p>
+    <w:p>
+      <w:pPr>
+        <w:jc w:val="center"/>
+        <w:rPr>
+          <w:rFonts w:cs="Arial"/>
+          <w:sz w:val="24"/>
+          <w:szCs w:val="24"/>
+        </w:rPr>
+      </w:pPr>
+      <w:hyperlink r:id="rId8" w:history="1">
+        <w:r>
+          <w:rPr>
+            <w:rStyle w:val="Hyperlink"/>
+            <w:rFonts w:cs="Arial"/>
+            <w:sz w:val="24"/>
+            <w:szCs w:val="24"/>
+          </w:rPr>
+          <w:t>Fanni_Tamara.Marosi@Student.Reutlingen-University.De</w:t>
+        </w:r>
+      </w:hyperlink>
+    </w:p>
+    <w:p>
+      <w:pPr>
+        <w:jc w:val="center"/>
+        <w:rPr>
+          <w:rFonts w:cs="Arial"/>
+          <w:sz w:val="24"/>
+          <w:szCs w:val="24"/>
+          <w:lang w:val="de-DE"/>
+        </w:rPr>
+      </w:pPr>
+      <w:r>
+        <w:rPr>
+          <w:rFonts w:cs="Arial"/>
+          <w:sz w:val="24"/>
+          <w:szCs w:val="24"/>
+          <w:lang w:val="de-DE"/>
+        </w:rPr>
+        <w:t>Ebru Selin Özcelik, 764349</w:t>
+      </w:r>
+    </w:p>
+    <w:p>
+      <w:pPr>
+        <w:jc w:val="center"/>
+        <w:rPr>
+          <w:rFonts w:cs="Arial"/>
+          <w:sz w:val="24"/>
+          <w:szCs w:val="24"/>
+        </w:rPr>
+      </w:pPr>
+      <w:hyperlink r:id="rId9" w:history="1">
+        <w:r>
+          <w:rPr>
+            <w:rStyle w:val="Hyperlink"/>
+            <w:rFonts w:cs="Arial"/>
+            <w:sz w:val="24"/>
+            <w:szCs w:val="24"/>
+            <w:lang w:val="de-DE"/>
+          </w:rPr>
+          <w:t>Ebru_Selin.Oezcelik@Student.Reutlingen-University.De</w:t>
+        </w:r>
+      </w:hyperlink>
+      <w:r>
+        <w:rPr>
+          <w:rFonts w:cs="Arial"/>
+          <w:sz w:val="24"/>
+          <w:szCs w:val="24"/>
+          <w:lang w:val="de-DE"/>
+        </w:rPr>
+        <w:br/>
+      </w:r>
+      <w:r>
+        <w:rPr>
+          <w:rFonts w:cs="Arial"/>
+          <w:sz w:val="24"/>
+          <w:szCs w:val="24"/>
+          <w:lang w:val="de-DE"/>
+        </w:rPr>
+        <w:br/>
+      </w:r>
+      <w:r>
+        <w:rPr>
+          <w:rFonts w:cs="Arial"/>
+          <w:sz w:val="24"/>
+          <w:szCs w:val="24"/>
+          <w:lang w:val="de-DE"/>
+        </w:rPr>
+        <w:br/>
+        <w:t xml:space="preserve">6. </w:t>
+      </w:r>
+      <w:r>
+        <w:rPr>
+          <w:rFonts w:cs="Arial"/>
+          <w:sz w:val="24"/>
+          <w:szCs w:val="24"/>
+        </w:rPr>
+        <w:t>Semester</w:t>
+      </w:r>
+    </w:p>
+    <w:p>
+      <w:pPr>
+        <w:jc w:val="center"/>
+        <w:rPr>
+          <w:rFonts w:cs="Arial"/>
+          <w:sz w:val="24"/>
+          <w:szCs w:val="24"/>
+        </w:rPr>
+      </w:pPr>
+    </w:p>
+    <w:p>
+      <w:pPr>
+        <w:jc w:val="center"/>
+        <w:rPr>
+          <w:rFonts w:cs="Arial"/>
+          <w:sz w:val="24"/>
+          <w:szCs w:val="24"/>
+        </w:rPr>
+      </w:pPr>
+      <w:proofErr w:type="spellStart"/>
+      <w:r>
+        <w:rPr>
+          <w:rFonts w:cs="Arial"/>
+          <w:sz w:val="24"/>
+          <w:szCs w:val="24"/>
+        </w:rPr>
+        <w:t>Vorgelegt</w:t>
+      </w:r>
+      <w:proofErr w:type="spellEnd"/>
+      <w:r>
+        <w:rPr>
+          <w:rFonts w:cs="Arial"/>
+          <w:sz w:val="24"/>
+          <w:szCs w:val="24"/>
+        </w:rPr>
+        <w:t xml:space="preserve"> </w:t>
+      </w:r>
+      <w:r>
+        <w:rPr>
+          <w:rFonts w:cs="Arial"/>
+          <w:sz w:val="24"/>
+          <w:szCs w:val="24"/>
+        </w:rPr>
+        <w:t>am</w:t>
+      </w:r>
+      <w:r>
+        <w:rPr>
+          <w:rFonts w:cs="Arial"/>
+          <w:sz w:val="24"/>
+          <w:szCs w:val="24"/>
+        </w:rPr>
+        <w:t xml:space="preserve">: </w:t>
+      </w:r>
+      <w:r>
+        <w:rPr>
+          <w:rFonts w:cs="Arial"/>
+          <w:sz w:val="24"/>
+          <w:szCs w:val="24"/>
+        </w:rPr>
+        <w:t>24.06.2020</w:t>
+      </w:r>
+    </w:p>
+    <w:p>
+      <w:pPr>
+        <w:rPr>
+          <w:lang w:val="de-DE"/>
+        </w:rPr>
+        <w:sectPr>
+          <w:headerReference w:type="default" r:id="rId10"/>
+          <w:footerReference w:type="default" r:id="rId11"/>
+          <w:headerReference w:type="first" r:id="rId12"/>
+          <w:pgSz w:w="11906" w:h="16838"/>
+          <w:pgMar w:top="1417" w:right="1417" w:bottom="1134" w:left="1417" w:header="708" w:footer="708" w:gutter="0"/>
+          <w:cols w:space="708"/>
+          <w:titlePg/>
+          <w:docGrid w:linePitch="360"/>
+        </w:sectPr>
+      </w:pPr>
+    </w:p>
     <w:sdt>
       <w:sdtPr>
         <w:rPr>
@@ -44,7 +477,7 @@
             <w:rPr>
               <w:rFonts w:eastAsiaTheme="minorEastAsia"/>
               <w:noProof/>
-              <w:lang w:val="de-DE" w:eastAsia="de-DE"/>
+              <w:lang w:eastAsia="en-GB"/>
             </w:rPr>
           </w:pPr>
           <w:r>
@@ -56,14 +489,14 @@
           <w:r>
             <w:fldChar w:fldCharType="separate"/>
           </w:r>
-          <w:hyperlink w:anchor="_Toc42958551" w:history="1">
+          <w:hyperlink w:anchor="_Toc43276328" w:history="1">
             <w:r>
               <w:rPr>
                 <w:rStyle w:val="Hyperlink"/>
                 <w:noProof/>
                 <w:lang w:val="de-DE"/>
               </w:rPr>
-              <w:t>Motivation</w:t>
+              <w:t>1. Motivation</w:t>
             </w:r>
             <w:r>
               <w:rPr>
@@ -84,7 +517,7 @@
                 <w:noProof/>
                 <w:webHidden/>
               </w:rPr>
-              <w:instrText xml:space="preserve"> PAGEREF _Toc42958551 \h </w:instrText>
+              <w:instrText xml:space="preserve"> PAGEREF _Toc43276328 \h </w:instrText>
             </w:r>
             <w:r>
               <w:rPr>
@@ -104,7 +537,7 @@
                 <w:noProof/>
                 <w:webHidden/>
               </w:rPr>
-              <w:t>2</w:t>
+              <w:t>3</w:t>
             </w:r>
             <w:r>
               <w:rPr>
@@ -124,17 +557,17 @@
             <w:rPr>
               <w:rFonts w:eastAsiaTheme="minorEastAsia"/>
               <w:noProof/>
-              <w:lang w:val="de-DE" w:eastAsia="de-DE"/>
+              <w:lang w:eastAsia="en-GB"/>
             </w:rPr>
           </w:pPr>
-          <w:hyperlink w:anchor="_Toc42958552" w:history="1">
+          <w:hyperlink w:anchor="_Toc43276329" w:history="1">
             <w:r>
               <w:rPr>
                 <w:rStyle w:val="Hyperlink"/>
                 <w:noProof/>
                 <w:lang w:val="de-DE"/>
               </w:rPr>
-              <w:t>Grundlagen</w:t>
+              <w:t>2. Grundlagen</w:t>
             </w:r>
             <w:r>
               <w:rPr>
@@ -155,7 +588,7 @@
                 <w:noProof/>
                 <w:webHidden/>
               </w:rPr>
-              <w:instrText xml:space="preserve"> PAGEREF _Toc42958552 \h </w:instrText>
+              <w:instrText xml:space="preserve"> PAGEREF _Toc43276329 \h </w:instrText>
             </w:r>
             <w:r>
               <w:rPr>
@@ -175,7 +608,7 @@
                 <w:noProof/>
                 <w:webHidden/>
               </w:rPr>
-              <w:t>2</w:t>
+              <w:t>3</w:t>
             </w:r>
             <w:r>
               <w:rPr>
@@ -195,17 +628,17 @@
             <w:rPr>
               <w:rFonts w:eastAsiaTheme="minorEastAsia"/>
               <w:noProof/>
-              <w:lang w:val="de-DE" w:eastAsia="de-DE"/>
+              <w:lang w:eastAsia="en-GB"/>
             </w:rPr>
           </w:pPr>
-          <w:hyperlink w:anchor="_Toc42958553" w:history="1">
+          <w:hyperlink w:anchor="_Toc43276330" w:history="1">
             <w:r>
               <w:rPr>
                 <w:rStyle w:val="Hyperlink"/>
                 <w:noProof/>
                 <w:lang w:val="de-DE"/>
               </w:rPr>
-              <w:t>GPS</w:t>
+              <w:t>2.1 GPS</w:t>
             </w:r>
             <w:r>
               <w:rPr>
@@ -226,7 +659,7 @@
                 <w:noProof/>
                 <w:webHidden/>
               </w:rPr>
-              <w:instrText xml:space="preserve"> PAGEREF _Toc42958553 \h </w:instrText>
+              <w:instrText xml:space="preserve"> PAGEREF _Toc43276330 \h </w:instrText>
             </w:r>
             <w:r>
               <w:rPr>
@@ -246,7 +679,7 @@
                 <w:noProof/>
                 <w:webHidden/>
               </w:rPr>
-              <w:t>2</w:t>
+              <w:t>3</w:t>
             </w:r>
             <w:r>
               <w:rPr>
@@ -266,17 +699,17 @@
             <w:rPr>
               <w:rFonts w:eastAsiaTheme="minorEastAsia"/>
               <w:noProof/>
-              <w:lang w:val="de-DE" w:eastAsia="de-DE"/>
+              <w:lang w:eastAsia="en-GB"/>
             </w:rPr>
           </w:pPr>
-          <w:hyperlink w:anchor="_Toc42958554" w:history="1">
+          <w:hyperlink w:anchor="_Toc43276331" w:history="1">
             <w:r>
               <w:rPr>
                 <w:rStyle w:val="Hyperlink"/>
                 <w:noProof/>
                 <w:lang w:val="de-DE"/>
               </w:rPr>
-              <w:t>Funktionsweise</w:t>
+              <w:t>2.2 Funktionsweise</w:t>
             </w:r>
             <w:r>
               <w:rPr>
@@ -297,7 +730,7 @@
                 <w:noProof/>
                 <w:webHidden/>
               </w:rPr>
-              <w:instrText xml:space="preserve"> PAGEREF _Toc42958554 \h </w:instrText>
+              <w:instrText xml:space="preserve"> PAGEREF _Toc43276331 \h </w:instrText>
             </w:r>
             <w:r>
               <w:rPr>
@@ -317,7 +750,7 @@
                 <w:noProof/>
                 <w:webHidden/>
               </w:rPr>
-              <w:t>2</w:t>
+              <w:t>3</w:t>
             </w:r>
             <w:r>
               <w:rPr>
@@ -337,17 +770,17 @@
             <w:rPr>
               <w:rFonts w:eastAsiaTheme="minorEastAsia"/>
               <w:noProof/>
-              <w:lang w:val="de-DE" w:eastAsia="de-DE"/>
+              <w:lang w:eastAsia="en-GB"/>
             </w:rPr>
           </w:pPr>
-          <w:hyperlink w:anchor="_Toc42958555" w:history="1">
+          <w:hyperlink w:anchor="_Toc43276332" w:history="1">
             <w:r>
               <w:rPr>
                 <w:rStyle w:val="Hyperlink"/>
                 <w:noProof/>
                 <w:lang w:val="de-DE"/>
               </w:rPr>
-              <w:t>Mobile</w:t>
+              <w:t>3. Mobile</w:t>
             </w:r>
             <w:r>
               <w:rPr>
@@ -368,7 +801,7 @@
                 <w:noProof/>
                 <w:webHidden/>
               </w:rPr>
-              <w:instrText xml:space="preserve"> PAGEREF _Toc42958555 \h </w:instrText>
+              <w:instrText xml:space="preserve"> PAGEREF _Toc43276332 \h </w:instrText>
             </w:r>
             <w:r>
               <w:rPr>
@@ -388,7 +821,7 @@
                 <w:noProof/>
                 <w:webHidden/>
               </w:rPr>
-              <w:t>2</w:t>
+              <w:t>3</w:t>
             </w:r>
             <w:r>
               <w:rPr>
@@ -408,17 +841,17 @@
             <w:rPr>
               <w:rFonts w:eastAsiaTheme="minorEastAsia"/>
               <w:noProof/>
-              <w:lang w:val="de-DE" w:eastAsia="de-DE"/>
+              <w:lang w:eastAsia="en-GB"/>
             </w:rPr>
           </w:pPr>
-          <w:hyperlink w:anchor="_Toc42958556" w:history="1">
+          <w:hyperlink w:anchor="_Toc43276333" w:history="1">
             <w:r>
               <w:rPr>
                 <w:rStyle w:val="Hyperlink"/>
                 <w:noProof/>
                 <w:lang w:val="de-DE"/>
               </w:rPr>
-              <w:t>Zugriff</w:t>
+              <w:t>3.1 Zugriff</w:t>
             </w:r>
             <w:r>
               <w:rPr>
@@ -439,7 +872,7 @@
                 <w:noProof/>
                 <w:webHidden/>
               </w:rPr>
-              <w:instrText xml:space="preserve"> PAGEREF _Toc42958556 \h </w:instrText>
+              <w:instrText xml:space="preserve"> PAGEREF _Toc43276333 \h </w:instrText>
             </w:r>
             <w:r>
               <w:rPr>
@@ -459,7 +892,7 @@
                 <w:noProof/>
                 <w:webHidden/>
               </w:rPr>
-              <w:t>2</w:t>
+              <w:t>3</w:t>
             </w:r>
             <w:r>
               <w:rPr>
@@ -479,17 +912,17 @@
             <w:rPr>
               <w:rFonts w:eastAsiaTheme="minorEastAsia"/>
               <w:noProof/>
-              <w:lang w:val="de-DE" w:eastAsia="de-DE"/>
+              <w:lang w:eastAsia="en-GB"/>
             </w:rPr>
           </w:pPr>
-          <w:hyperlink w:anchor="_Toc42958557" w:history="1">
+          <w:hyperlink w:anchor="_Toc43276334" w:history="1">
             <w:r>
               <w:rPr>
                 <w:rStyle w:val="Hyperlink"/>
                 <w:noProof/>
                 <w:lang w:val="de-DE"/>
               </w:rPr>
-              <w:t>GPS</w:t>
+              <w:t>3.1.1 GPS</w:t>
             </w:r>
             <w:r>
               <w:rPr>
@@ -510,7 +943,7 @@
                 <w:noProof/>
                 <w:webHidden/>
               </w:rPr>
-              <w:instrText xml:space="preserve"> PAGEREF _Toc42958557 \h </w:instrText>
+              <w:instrText xml:space="preserve"> PAGEREF _Toc43276334 \h </w:instrText>
             </w:r>
             <w:r>
               <w:rPr>
@@ -530,7 +963,7 @@
                 <w:noProof/>
                 <w:webHidden/>
               </w:rPr>
-              <w:t>2</w:t>
+              <w:t>3</w:t>
             </w:r>
             <w:r>
               <w:rPr>
@@ -550,17 +983,17 @@
             <w:rPr>
               <w:rFonts w:eastAsiaTheme="minorEastAsia"/>
               <w:noProof/>
-              <w:lang w:val="de-DE" w:eastAsia="de-DE"/>
+              <w:lang w:eastAsia="en-GB"/>
             </w:rPr>
           </w:pPr>
-          <w:hyperlink w:anchor="_Toc42958558" w:history="1">
+          <w:hyperlink w:anchor="_Toc43276335" w:history="1">
             <w:r>
               <w:rPr>
                 <w:rStyle w:val="Hyperlink"/>
                 <w:noProof/>
                 <w:lang w:val="de-DE"/>
               </w:rPr>
-              <w:t>WLAN-Information</w:t>
+              <w:t>3.1.2 WLAN-Information</w:t>
             </w:r>
             <w:r>
               <w:rPr>
@@ -581,7 +1014,7 @@
                 <w:noProof/>
                 <w:webHidden/>
               </w:rPr>
-              <w:instrText xml:space="preserve"> PAGEREF _Toc42958558 \h </w:instrText>
+              <w:instrText xml:space="preserve"> PAGEREF _Toc43276335 \h </w:instrText>
             </w:r>
             <w:r>
               <w:rPr>
@@ -601,7 +1034,80 @@
                 <w:noProof/>
                 <w:webHidden/>
               </w:rPr>
-              <w:t>2</w:t>
+              <w:t>4</w:t>
+            </w:r>
+            <w:r>
+              <w:rPr>
+                <w:noProof/>
+                <w:webHidden/>
+              </w:rPr>
+              <w:fldChar w:fldCharType="end"/>
+            </w:r>
+          </w:hyperlink>
+          <w:bookmarkStart w:id="0" w:name="_GoBack"/>
+          <w:bookmarkEnd w:id="0"/>
+        </w:p>
+        <w:p>
+          <w:pPr>
+            <w:pStyle w:val="Verzeichnis3"/>
+            <w:tabs>
+              <w:tab w:val="right" w:leader="dot" w:pos="9062"/>
+            </w:tabs>
+            <w:rPr>
+              <w:rFonts w:eastAsiaTheme="minorEastAsia"/>
+              <w:noProof/>
+              <w:lang w:eastAsia="en-GB"/>
+            </w:rPr>
+          </w:pPr>
+          <w:hyperlink w:anchor="_Toc43276336" w:history="1">
+            <w:r>
+              <w:rPr>
+                <w:rStyle w:val="Hyperlink"/>
+                <w:noProof/>
+                <w:lang w:val="de-DE"/>
+              </w:rPr>
+              <w:t>3.1.3 Cell Tower / Mobilfunkmasten</w:t>
+            </w:r>
+            <w:r>
+              <w:rPr>
+                <w:noProof/>
+                <w:webHidden/>
+              </w:rPr>
+              <w:tab/>
+            </w:r>
+            <w:r>
+              <w:rPr>
+                <w:noProof/>
+                <w:webHidden/>
+              </w:rPr>
+              <w:fldChar w:fldCharType="begin"/>
+            </w:r>
+            <w:r>
+              <w:rPr>
+                <w:noProof/>
+                <w:webHidden/>
+              </w:rPr>
+              <w:instrText xml:space="preserve"> PAGEREF _Toc43276336 \h </w:instrText>
+            </w:r>
+            <w:r>
+              <w:rPr>
+                <w:noProof/>
+                <w:webHidden/>
+              </w:rPr>
+            </w:r>
+            <w:r>
+              <w:rPr>
+                <w:noProof/>
+                <w:webHidden/>
+              </w:rPr>
+              <w:fldChar w:fldCharType="separate"/>
+            </w:r>
+            <w:r>
+              <w:rPr>
+                <w:noProof/>
+                <w:webHidden/>
+              </w:rPr>
+              <w:t>4</w:t>
             </w:r>
             <w:r>
               <w:rPr>
@@ -621,16 +1127,17 @@
             <w:rPr>
               <w:rFonts w:eastAsiaTheme="minorEastAsia"/>
               <w:noProof/>
-              <w:lang w:val="de-DE" w:eastAsia="de-DE"/>
+              <w:lang w:eastAsia="en-GB"/>
             </w:rPr>
           </w:pPr>
-          <w:hyperlink w:anchor="_Toc42958559" w:history="1">
+          <w:hyperlink w:anchor="_Toc43276337" w:history="1">
             <w:r>
               <w:rPr>
                 <w:rStyle w:val="Hyperlink"/>
                 <w:noProof/>
-              </w:rPr>
-              <w:t>Cell Tower / Mobilfunkmasten</w:t>
+                <w:lang w:val="de-DE"/>
+              </w:rPr>
+              <w:t>3.1.4 (Bluetooth)</w:t>
             </w:r>
             <w:r>
               <w:rPr>
@@ -651,7 +1158,7 @@
                 <w:noProof/>
                 <w:webHidden/>
               </w:rPr>
-              <w:instrText xml:space="preserve"> PAGEREF _Toc42958559 \h </w:instrText>
+              <w:instrText xml:space="preserve"> PAGEREF _Toc43276337 \h </w:instrText>
             </w:r>
             <w:r>
               <w:rPr>
@@ -671,7 +1178,78 @@
                 <w:noProof/>
                 <w:webHidden/>
               </w:rPr>
-              <w:t>2</w:t>
+              <w:t>4</w:t>
+            </w:r>
+            <w:r>
+              <w:rPr>
+                <w:noProof/>
+                <w:webHidden/>
+              </w:rPr>
+              <w:fldChar w:fldCharType="end"/>
+            </w:r>
+          </w:hyperlink>
+        </w:p>
+        <w:p>
+          <w:pPr>
+            <w:pStyle w:val="Verzeichnis2"/>
+            <w:tabs>
+              <w:tab w:val="right" w:leader="dot" w:pos="9062"/>
+            </w:tabs>
+            <w:rPr>
+              <w:rFonts w:eastAsiaTheme="minorEastAsia"/>
+              <w:noProof/>
+              <w:lang w:eastAsia="en-GB"/>
+            </w:rPr>
+          </w:pPr>
+          <w:hyperlink w:anchor="_Toc43276338" w:history="1">
+            <w:r>
+              <w:rPr>
+                <w:rStyle w:val="Hyperlink"/>
+                <w:noProof/>
+                <w:lang w:val="de-DE"/>
+              </w:rPr>
+              <w:t>3.2 Geokoordinaten</w:t>
+            </w:r>
+            <w:r>
+              <w:rPr>
+                <w:noProof/>
+                <w:webHidden/>
+              </w:rPr>
+              <w:tab/>
+            </w:r>
+            <w:r>
+              <w:rPr>
+                <w:noProof/>
+                <w:webHidden/>
+              </w:rPr>
+              <w:fldChar w:fldCharType="begin"/>
+            </w:r>
+            <w:r>
+              <w:rPr>
+                <w:noProof/>
+                <w:webHidden/>
+              </w:rPr>
+              <w:instrText xml:space="preserve"> PAGEREF _Toc43276338 \h </w:instrText>
+            </w:r>
+            <w:r>
+              <w:rPr>
+                <w:noProof/>
+                <w:webHidden/>
+              </w:rPr>
+            </w:r>
+            <w:r>
+              <w:rPr>
+                <w:noProof/>
+                <w:webHidden/>
+              </w:rPr>
+              <w:fldChar w:fldCharType="separate"/>
+            </w:r>
+            <w:r>
+              <w:rPr>
+                <w:noProof/>
+                <w:webHidden/>
+              </w:rPr>
+              <w:t>4</w:t>
             </w:r>
             <w:r>
               <w:rPr>
@@ -691,17 +1269,17 @@
             <w:rPr>
               <w:rFonts w:eastAsiaTheme="minorEastAsia"/>
               <w:noProof/>
-              <w:lang w:val="de-DE" w:eastAsia="de-DE"/>
+              <w:lang w:eastAsia="en-GB"/>
             </w:rPr>
           </w:pPr>
-          <w:hyperlink w:anchor="_Toc42958560" w:history="1">
+          <w:hyperlink w:anchor="_Toc43276339" w:history="1">
             <w:r>
               <w:rPr>
                 <w:rStyle w:val="Hyperlink"/>
                 <w:noProof/>
                 <w:lang w:val="de-DE"/>
               </w:rPr>
-              <w:t>(Bluetooth)</w:t>
+              <w:t>3.2.1 Sexagesimale und dezimale Darstellung</w:t>
             </w:r>
             <w:r>
               <w:rPr>
@@ -722,7 +1300,7 @@
                 <w:noProof/>
                 <w:webHidden/>
               </w:rPr>
-              <w:instrText xml:space="preserve"> PAGEREF _Toc42958560 \h </w:instrText>
+              <w:instrText xml:space="preserve"> PAGEREF _Toc43276339 \h </w:instrText>
             </w:r>
             <w:r>
               <w:rPr>
@@ -742,7 +1320,148 @@
                 <w:noProof/>
                 <w:webHidden/>
               </w:rPr>
-              <w:t>2</w:t>
+              <w:t>4</w:t>
+            </w:r>
+            <w:r>
+              <w:rPr>
+                <w:noProof/>
+                <w:webHidden/>
+              </w:rPr>
+              <w:fldChar w:fldCharType="end"/>
+            </w:r>
+          </w:hyperlink>
+        </w:p>
+        <w:p>
+          <w:pPr>
+            <w:pStyle w:val="Verzeichnis3"/>
+            <w:tabs>
+              <w:tab w:val="right" w:leader="dot" w:pos="9062"/>
+            </w:tabs>
+            <w:rPr>
+              <w:rFonts w:eastAsiaTheme="minorEastAsia"/>
+              <w:noProof/>
+              <w:lang w:eastAsia="en-GB"/>
+            </w:rPr>
+          </w:pPr>
+          <w:hyperlink w:anchor="_Toc43276340" w:history="1">
+            <w:r>
+              <w:rPr>
+                <w:rStyle w:val="Hyperlink"/>
+                <w:noProof/>
+                <w:lang w:val="de-DE"/>
+              </w:rPr>
+              <w:t>3.2.2 Das Location-Objekt</w:t>
+            </w:r>
+            <w:r>
+              <w:rPr>
+                <w:noProof/>
+                <w:webHidden/>
+              </w:rPr>
+              <w:tab/>
+            </w:r>
+            <w:r>
+              <w:rPr>
+                <w:noProof/>
+                <w:webHidden/>
+              </w:rPr>
+              <w:fldChar w:fldCharType="begin"/>
+            </w:r>
+            <w:r>
+              <w:rPr>
+                <w:noProof/>
+                <w:webHidden/>
+              </w:rPr>
+              <w:instrText xml:space="preserve"> PAGEREF _Toc43276340 \h </w:instrText>
+            </w:r>
+            <w:r>
+              <w:rPr>
+                <w:noProof/>
+                <w:webHidden/>
+              </w:rPr>
+            </w:r>
+            <w:r>
+              <w:rPr>
+                <w:noProof/>
+                <w:webHidden/>
+              </w:rPr>
+              <w:fldChar w:fldCharType="separate"/>
+            </w:r>
+            <w:r>
+              <w:rPr>
+                <w:noProof/>
+                <w:webHidden/>
+              </w:rPr>
+              <w:t>4</w:t>
+            </w:r>
+            <w:r>
+              <w:rPr>
+                <w:noProof/>
+                <w:webHidden/>
+              </w:rPr>
+              <w:fldChar w:fldCharType="end"/>
+            </w:r>
+          </w:hyperlink>
+        </w:p>
+        <w:p>
+          <w:pPr>
+            <w:pStyle w:val="Verzeichnis1"/>
+            <w:tabs>
+              <w:tab w:val="right" w:leader="dot" w:pos="9062"/>
+            </w:tabs>
+            <w:rPr>
+              <w:rFonts w:eastAsiaTheme="minorEastAsia"/>
+              <w:noProof/>
+              <w:lang w:eastAsia="en-GB"/>
+            </w:rPr>
+          </w:pPr>
+          <w:hyperlink w:anchor="_Toc43276341" w:history="1">
+            <w:r>
+              <w:rPr>
+                <w:rStyle w:val="Hyperlink"/>
+                <w:noProof/>
+              </w:rPr>
+              <w:t>4. Android: LocationManager vs Google Play Services</w:t>
+            </w:r>
+            <w:r>
+              <w:rPr>
+                <w:noProof/>
+                <w:webHidden/>
+              </w:rPr>
+              <w:tab/>
+            </w:r>
+            <w:r>
+              <w:rPr>
+                <w:noProof/>
+                <w:webHidden/>
+              </w:rPr>
+              <w:fldChar w:fldCharType="begin"/>
+            </w:r>
+            <w:r>
+              <w:rPr>
+                <w:noProof/>
+                <w:webHidden/>
+              </w:rPr>
+              <w:instrText xml:space="preserve"> PAGEREF _Toc43276341 \h </w:instrText>
+            </w:r>
+            <w:r>
+              <w:rPr>
+                <w:noProof/>
+                <w:webHidden/>
+              </w:rPr>
+            </w:r>
+            <w:r>
+              <w:rPr>
+                <w:noProof/>
+                <w:webHidden/>
+              </w:rPr>
+              <w:fldChar w:fldCharType="separate"/>
+            </w:r>
+            <w:r>
+              <w:rPr>
+                <w:noProof/>
+                <w:webHidden/>
+              </w:rPr>
+              <w:t>4</w:t>
             </w:r>
             <w:r>
               <w:rPr>
@@ -762,17 +1481,17 @@
             <w:rPr>
               <w:rFonts w:eastAsiaTheme="minorEastAsia"/>
               <w:noProof/>
-              <w:lang w:val="de-DE" w:eastAsia="de-DE"/>
+              <w:lang w:eastAsia="en-GB"/>
             </w:rPr>
           </w:pPr>
-          <w:hyperlink w:anchor="_Toc42958561" w:history="1">
+          <w:hyperlink w:anchor="_Toc43276342" w:history="1">
             <w:r>
               <w:rPr>
                 <w:rStyle w:val="Hyperlink"/>
                 <w:noProof/>
                 <w:lang w:val="de-DE"/>
               </w:rPr>
-              <w:t>Geokoordinaten</w:t>
+              <w:t>4.1 Location Manager</w:t>
             </w:r>
             <w:r>
               <w:rPr>
@@ -793,7 +1512,7 @@
                 <w:noProof/>
                 <w:webHidden/>
               </w:rPr>
-              <w:instrText xml:space="preserve"> PAGEREF _Toc42958561 \h </w:instrText>
+              <w:instrText xml:space="preserve"> PAGEREF _Toc43276342 \h </w:instrText>
             </w:r>
             <w:r>
               <w:rPr>
@@ -813,7 +1532,7 @@
                 <w:noProof/>
                 <w:webHidden/>
               </w:rPr>
-              <w:t>3</w:t>
+              <w:t>4</w:t>
             </w:r>
             <w:r>
               <w:rPr>
@@ -833,17 +1552,17 @@
             <w:rPr>
               <w:rFonts w:eastAsiaTheme="minorEastAsia"/>
               <w:noProof/>
-              <w:lang w:val="de-DE" w:eastAsia="de-DE"/>
+              <w:lang w:eastAsia="en-GB"/>
             </w:rPr>
           </w:pPr>
-          <w:hyperlink w:anchor="_Toc42958562" w:history="1">
+          <w:hyperlink w:anchor="_Toc43276343" w:history="1">
             <w:r>
               <w:rPr>
                 <w:rStyle w:val="Hyperlink"/>
                 <w:noProof/>
                 <w:lang w:val="de-DE"/>
               </w:rPr>
-              <w:t>Sexagesimale und dezimale Darstellung</w:t>
+              <w:t>4.1.1 Verfügbarkeit feststellen</w:t>
             </w:r>
             <w:r>
               <w:rPr>
@@ -864,7 +1583,7 @@
                 <w:noProof/>
                 <w:webHidden/>
               </w:rPr>
-              <w:instrText xml:space="preserve"> PAGEREF _Toc42958562 \h </w:instrText>
+              <w:instrText xml:space="preserve"> PAGEREF _Toc43276343 \h </w:instrText>
             </w:r>
             <w:r>
               <w:rPr>
@@ -884,7 +1603,7 @@
                 <w:noProof/>
                 <w:webHidden/>
               </w:rPr>
-              <w:t>3</w:t>
+              <w:t>4</w:t>
             </w:r>
             <w:r>
               <w:rPr>
@@ -904,17 +1623,17 @@
             <w:rPr>
               <w:rFonts w:eastAsiaTheme="minorEastAsia"/>
               <w:noProof/>
-              <w:lang w:val="de-DE" w:eastAsia="de-DE"/>
+              <w:lang w:eastAsia="en-GB"/>
             </w:rPr>
           </w:pPr>
-          <w:hyperlink w:anchor="_Toc42958563" w:history="1">
+          <w:hyperlink w:anchor="_Toc43276344" w:history="1">
             <w:r>
               <w:rPr>
                 <w:rStyle w:val="Hyperlink"/>
                 <w:noProof/>
                 <w:lang w:val="de-DE"/>
               </w:rPr>
-              <w:t>Das Location-Objekt</w:t>
+              <w:t>4.1.2 Daten empfangen</w:t>
             </w:r>
             <w:r>
               <w:rPr>
@@ -935,7 +1654,7 @@
                 <w:noProof/>
                 <w:webHidden/>
               </w:rPr>
-              <w:instrText xml:space="preserve"> PAGEREF _Toc42958563 \h </w:instrText>
+              <w:instrText xml:space="preserve"> PAGEREF _Toc43276344 \h </w:instrText>
             </w:r>
             <w:r>
               <w:rPr>
@@ -955,7 +1674,291 @@
                 <w:noProof/>
                 <w:webHidden/>
               </w:rPr>
-              <w:t>3</w:t>
+              <w:t>5</w:t>
+            </w:r>
+            <w:r>
+              <w:rPr>
+                <w:noProof/>
+                <w:webHidden/>
+              </w:rPr>
+              <w:fldChar w:fldCharType="end"/>
+            </w:r>
+          </w:hyperlink>
+        </w:p>
+        <w:p>
+          <w:pPr>
+            <w:pStyle w:val="Verzeichnis3"/>
+            <w:tabs>
+              <w:tab w:val="right" w:leader="dot" w:pos="9062"/>
+            </w:tabs>
+            <w:rPr>
+              <w:rFonts w:eastAsiaTheme="minorEastAsia"/>
+              <w:noProof/>
+              <w:lang w:eastAsia="en-GB"/>
+            </w:rPr>
+          </w:pPr>
+          <w:hyperlink w:anchor="_Toc43276345" w:history="1">
+            <w:r>
+              <w:rPr>
+                <w:rStyle w:val="Hyperlink"/>
+                <w:noProof/>
+                <w:lang w:val="de-DE"/>
+              </w:rPr>
+              <w:t>4.1.3 Empfänger abmelden</w:t>
+            </w:r>
+            <w:r>
+              <w:rPr>
+                <w:noProof/>
+                <w:webHidden/>
+              </w:rPr>
+              <w:tab/>
+            </w:r>
+            <w:r>
+              <w:rPr>
+                <w:noProof/>
+                <w:webHidden/>
+              </w:rPr>
+              <w:fldChar w:fldCharType="begin"/>
+            </w:r>
+            <w:r>
+              <w:rPr>
+                <w:noProof/>
+                <w:webHidden/>
+              </w:rPr>
+              <w:instrText xml:space="preserve"> PAGEREF _Toc43276345 \h </w:instrText>
+            </w:r>
+            <w:r>
+              <w:rPr>
+                <w:noProof/>
+                <w:webHidden/>
+              </w:rPr>
+            </w:r>
+            <w:r>
+              <w:rPr>
+                <w:noProof/>
+                <w:webHidden/>
+              </w:rPr>
+              <w:fldChar w:fldCharType="separate"/>
+            </w:r>
+            <w:r>
+              <w:rPr>
+                <w:noProof/>
+                <w:webHidden/>
+              </w:rPr>
+              <w:t>5</w:t>
+            </w:r>
+            <w:r>
+              <w:rPr>
+                <w:noProof/>
+                <w:webHidden/>
+              </w:rPr>
+              <w:fldChar w:fldCharType="end"/>
+            </w:r>
+          </w:hyperlink>
+        </w:p>
+        <w:p>
+          <w:pPr>
+            <w:pStyle w:val="Verzeichnis2"/>
+            <w:tabs>
+              <w:tab w:val="right" w:leader="dot" w:pos="9062"/>
+            </w:tabs>
+            <w:rPr>
+              <w:rFonts w:eastAsiaTheme="minorEastAsia"/>
+              <w:noProof/>
+              <w:lang w:eastAsia="en-GB"/>
+            </w:rPr>
+          </w:pPr>
+          <w:hyperlink w:anchor="_Toc43276346" w:history="1">
+            <w:r>
+              <w:rPr>
+                <w:rStyle w:val="Hyperlink"/>
+                <w:noProof/>
+                <w:lang w:val="de-DE"/>
+              </w:rPr>
+              <w:t>4. 2FusedLocationProviderAPI – Google Play</w:t>
+            </w:r>
+            <w:r>
+              <w:rPr>
+                <w:noProof/>
+                <w:webHidden/>
+              </w:rPr>
+              <w:tab/>
+            </w:r>
+            <w:r>
+              <w:rPr>
+                <w:noProof/>
+                <w:webHidden/>
+              </w:rPr>
+              <w:fldChar w:fldCharType="begin"/>
+            </w:r>
+            <w:r>
+              <w:rPr>
+                <w:noProof/>
+                <w:webHidden/>
+              </w:rPr>
+              <w:instrText xml:space="preserve"> PAGEREF _Toc43276346 \h </w:instrText>
+            </w:r>
+            <w:r>
+              <w:rPr>
+                <w:noProof/>
+                <w:webHidden/>
+              </w:rPr>
+            </w:r>
+            <w:r>
+              <w:rPr>
+                <w:noProof/>
+                <w:webHidden/>
+              </w:rPr>
+              <w:fldChar w:fldCharType="separate"/>
+            </w:r>
+            <w:r>
+              <w:rPr>
+                <w:noProof/>
+                <w:webHidden/>
+              </w:rPr>
+              <w:t>5</w:t>
+            </w:r>
+            <w:r>
+              <w:rPr>
+                <w:noProof/>
+                <w:webHidden/>
+              </w:rPr>
+              <w:fldChar w:fldCharType="end"/>
+            </w:r>
+          </w:hyperlink>
+        </w:p>
+        <w:p>
+          <w:pPr>
+            <w:pStyle w:val="Verzeichnis3"/>
+            <w:tabs>
+              <w:tab w:val="right" w:leader="dot" w:pos="9062"/>
+            </w:tabs>
+            <w:rPr>
+              <w:rFonts w:eastAsiaTheme="minorEastAsia"/>
+              <w:noProof/>
+              <w:lang w:eastAsia="en-GB"/>
+            </w:rPr>
+          </w:pPr>
+          <w:hyperlink w:anchor="_Toc43276347" w:history="1">
+            <w:r>
+              <w:rPr>
+                <w:rStyle w:val="Hyperlink"/>
+                <w:noProof/>
+                <w:lang w:val="de-DE"/>
+              </w:rPr>
+              <w:t>4.2.1 FusedLocationProviderClient</w:t>
+            </w:r>
+            <w:r>
+              <w:rPr>
+                <w:noProof/>
+                <w:webHidden/>
+              </w:rPr>
+              <w:tab/>
+            </w:r>
+            <w:r>
+              <w:rPr>
+                <w:noProof/>
+                <w:webHidden/>
+              </w:rPr>
+              <w:fldChar w:fldCharType="begin"/>
+            </w:r>
+            <w:r>
+              <w:rPr>
+                <w:noProof/>
+                <w:webHidden/>
+              </w:rPr>
+              <w:instrText xml:space="preserve"> PAGEREF _Toc43276347 \h </w:instrText>
+            </w:r>
+            <w:r>
+              <w:rPr>
+                <w:noProof/>
+                <w:webHidden/>
+              </w:rPr>
+            </w:r>
+            <w:r>
+              <w:rPr>
+                <w:noProof/>
+                <w:webHidden/>
+              </w:rPr>
+              <w:fldChar w:fldCharType="separate"/>
+            </w:r>
+            <w:r>
+              <w:rPr>
+                <w:noProof/>
+                <w:webHidden/>
+              </w:rPr>
+              <w:t>5</w:t>
+            </w:r>
+            <w:r>
+              <w:rPr>
+                <w:noProof/>
+                <w:webHidden/>
+              </w:rPr>
+              <w:fldChar w:fldCharType="end"/>
+            </w:r>
+          </w:hyperlink>
+        </w:p>
+        <w:p>
+          <w:pPr>
+            <w:pStyle w:val="Verzeichnis3"/>
+            <w:tabs>
+              <w:tab w:val="right" w:leader="dot" w:pos="9062"/>
+            </w:tabs>
+            <w:rPr>
+              <w:rFonts w:eastAsiaTheme="minorEastAsia"/>
+              <w:noProof/>
+              <w:lang w:eastAsia="en-GB"/>
+            </w:rPr>
+          </w:pPr>
+          <w:hyperlink w:anchor="_Toc43276348" w:history="1">
+            <w:r>
+              <w:rPr>
+                <w:rStyle w:val="Hyperlink"/>
+                <w:noProof/>
+                <w:lang w:val="de-DE"/>
+              </w:rPr>
+              <w:t>4.2.2 LocationRequest</w:t>
+            </w:r>
+            <w:r>
+              <w:rPr>
+                <w:noProof/>
+                <w:webHidden/>
+              </w:rPr>
+              <w:tab/>
+            </w:r>
+            <w:r>
+              <w:rPr>
+                <w:noProof/>
+                <w:webHidden/>
+              </w:rPr>
+              <w:fldChar w:fldCharType="begin"/>
+            </w:r>
+            <w:r>
+              <w:rPr>
+                <w:noProof/>
+                <w:webHidden/>
+              </w:rPr>
+              <w:instrText xml:space="preserve"> PAGEREF _Toc43276348 \h </w:instrText>
+            </w:r>
+            <w:r>
+              <w:rPr>
+                <w:noProof/>
+                <w:webHidden/>
+              </w:rPr>
+            </w:r>
+            <w:r>
+              <w:rPr>
+                <w:noProof/>
+                <w:webHidden/>
+              </w:rPr>
+              <w:fldChar w:fldCharType="separate"/>
+            </w:r>
+            <w:r>
+              <w:rPr>
+                <w:noProof/>
+                <w:webHidden/>
+              </w:rPr>
+              <w:t>5</w:t>
             </w:r>
             <w:r>
               <w:rPr>
@@ -975,16 +1978,17 @@
             <w:rPr>
               <w:rFonts w:eastAsiaTheme="minorEastAsia"/>
               <w:noProof/>
-              <w:lang w:val="de-DE" w:eastAsia="de-DE"/>
+              <w:lang w:eastAsia="en-GB"/>
             </w:rPr>
           </w:pPr>
-          <w:hyperlink w:anchor="_Toc42958564" w:history="1">
+          <w:hyperlink w:anchor="_Toc43276349" w:history="1">
             <w:r>
               <w:rPr>
                 <w:rStyle w:val="Hyperlink"/>
                 <w:noProof/>
-              </w:rPr>
-              <w:t>Android : LocationManager vs Google Play Services</w:t>
+                <w:lang w:val="de-DE"/>
+              </w:rPr>
+              <w:t>5. Maps SDK für Android</w:t>
             </w:r>
             <w:r>
               <w:rPr>
@@ -1005,7 +2009,7 @@
                 <w:noProof/>
                 <w:webHidden/>
               </w:rPr>
-              <w:instrText xml:space="preserve"> PAGEREF _Toc42958564 \h </w:instrText>
+              <w:instrText xml:space="preserve"> PAGEREF _Toc43276349 \h </w:instrText>
             </w:r>
             <w:r>
               <w:rPr>
@@ -1025,501 +2029,7 @@
                 <w:noProof/>
                 <w:webHidden/>
               </w:rPr>
-              <w:t>3</w:t>
-            </w:r>
-            <w:r>
-              <w:rPr>
-                <w:noProof/>
-                <w:webHidden/>
-              </w:rPr>
-              <w:fldChar w:fldCharType="end"/>
-            </w:r>
-          </w:hyperlink>
-        </w:p>
-        <w:p>
-          <w:pPr>
-            <w:pStyle w:val="Verzeichnis2"/>
-            <w:tabs>
-              <w:tab w:val="right" w:leader="dot" w:pos="9062"/>
-            </w:tabs>
-            <w:rPr>
-              <w:rFonts w:eastAsiaTheme="minorEastAsia"/>
-              <w:noProof/>
-              <w:lang w:val="de-DE" w:eastAsia="de-DE"/>
-            </w:rPr>
-          </w:pPr>
-          <w:hyperlink w:anchor="_Toc42958565" w:history="1">
-            <w:r>
-              <w:rPr>
-                <w:rStyle w:val="Hyperlink"/>
-                <w:noProof/>
-                <w:lang w:val="de-DE"/>
-              </w:rPr>
-              <w:t>Location Manager</w:t>
-            </w:r>
-            <w:r>
-              <w:rPr>
-                <w:noProof/>
-                <w:webHidden/>
-              </w:rPr>
-              <w:tab/>
-            </w:r>
-            <w:r>
-              <w:rPr>
-                <w:noProof/>
-                <w:webHidden/>
-              </w:rPr>
-              <w:fldChar w:fldCharType="begin"/>
-            </w:r>
-            <w:r>
-              <w:rPr>
-                <w:noProof/>
-                <w:webHidden/>
-              </w:rPr>
-              <w:instrText xml:space="preserve"> PAGEREF _Toc42958565 \h </w:instrText>
-            </w:r>
-            <w:r>
-              <w:rPr>
-                <w:noProof/>
-                <w:webHidden/>
-              </w:rPr>
-            </w:r>
-            <w:r>
-              <w:rPr>
-                <w:noProof/>
-                <w:webHidden/>
-              </w:rPr>
-              <w:fldChar w:fldCharType="separate"/>
-            </w:r>
-            <w:r>
-              <w:rPr>
-                <w:noProof/>
-                <w:webHidden/>
-              </w:rPr>
-              <w:t>3</w:t>
-            </w:r>
-            <w:r>
-              <w:rPr>
-                <w:noProof/>
-                <w:webHidden/>
-              </w:rPr>
-              <w:fldChar w:fldCharType="end"/>
-            </w:r>
-          </w:hyperlink>
-        </w:p>
-        <w:p>
-          <w:pPr>
-            <w:pStyle w:val="Verzeichnis3"/>
-            <w:tabs>
-              <w:tab w:val="right" w:leader="dot" w:pos="9062"/>
-            </w:tabs>
-            <w:rPr>
-              <w:rFonts w:eastAsiaTheme="minorEastAsia"/>
-              <w:noProof/>
-              <w:lang w:val="de-DE" w:eastAsia="de-DE"/>
-            </w:rPr>
-          </w:pPr>
-          <w:hyperlink w:anchor="_Toc42958566" w:history="1">
-            <w:r>
-              <w:rPr>
-                <w:rStyle w:val="Hyperlink"/>
-                <w:noProof/>
-                <w:lang w:val="de-DE"/>
-              </w:rPr>
-              <w:t>Verfügbarkeit feststellen</w:t>
-            </w:r>
-            <w:r>
-              <w:rPr>
-                <w:noProof/>
-                <w:webHidden/>
-              </w:rPr>
-              <w:tab/>
-            </w:r>
-            <w:r>
-              <w:rPr>
-                <w:noProof/>
-                <w:webHidden/>
-              </w:rPr>
-              <w:fldChar w:fldCharType="begin"/>
-            </w:r>
-            <w:r>
-              <w:rPr>
-                <w:noProof/>
-                <w:webHidden/>
-              </w:rPr>
-              <w:instrText xml:space="preserve"> PAGEREF _Toc42958566 \h </w:instrText>
-            </w:r>
-            <w:r>
-              <w:rPr>
-                <w:noProof/>
-                <w:webHidden/>
-              </w:rPr>
-            </w:r>
-            <w:r>
-              <w:rPr>
-                <w:noProof/>
-                <w:webHidden/>
-              </w:rPr>
-              <w:fldChar w:fldCharType="separate"/>
-            </w:r>
-            <w:r>
-              <w:rPr>
-                <w:noProof/>
-                <w:webHidden/>
-              </w:rPr>
-              <w:t>3</w:t>
-            </w:r>
-            <w:r>
-              <w:rPr>
-                <w:noProof/>
-                <w:webHidden/>
-              </w:rPr>
-              <w:fldChar w:fldCharType="end"/>
-            </w:r>
-          </w:hyperlink>
-        </w:p>
-        <w:p>
-          <w:pPr>
-            <w:pStyle w:val="Verzeichnis3"/>
-            <w:tabs>
-              <w:tab w:val="right" w:leader="dot" w:pos="9062"/>
-            </w:tabs>
-            <w:rPr>
-              <w:rFonts w:eastAsiaTheme="minorEastAsia"/>
-              <w:noProof/>
-              <w:lang w:val="de-DE" w:eastAsia="de-DE"/>
-            </w:rPr>
-          </w:pPr>
-          <w:hyperlink w:anchor="_Toc42958567" w:history="1">
-            <w:r>
-              <w:rPr>
-                <w:rStyle w:val="Hyperlink"/>
-                <w:noProof/>
-                <w:lang w:val="de-DE"/>
-              </w:rPr>
-              <w:t>Daten empfangen</w:t>
-            </w:r>
-            <w:r>
-              <w:rPr>
-                <w:noProof/>
-                <w:webHidden/>
-              </w:rPr>
-              <w:tab/>
-            </w:r>
-            <w:r>
-              <w:rPr>
-                <w:noProof/>
-                <w:webHidden/>
-              </w:rPr>
-              <w:fldChar w:fldCharType="begin"/>
-            </w:r>
-            <w:r>
-              <w:rPr>
-                <w:noProof/>
-                <w:webHidden/>
-              </w:rPr>
-              <w:instrText xml:space="preserve"> PAGEREF _Toc42958567 \h </w:instrText>
-            </w:r>
-            <w:r>
-              <w:rPr>
-                <w:noProof/>
-                <w:webHidden/>
-              </w:rPr>
-            </w:r>
-            <w:r>
-              <w:rPr>
-                <w:noProof/>
-                <w:webHidden/>
-              </w:rPr>
-              <w:fldChar w:fldCharType="separate"/>
-            </w:r>
-            <w:r>
-              <w:rPr>
-                <w:noProof/>
-                <w:webHidden/>
-              </w:rPr>
-              <w:t>3</w:t>
-            </w:r>
-            <w:r>
-              <w:rPr>
-                <w:noProof/>
-                <w:webHidden/>
-              </w:rPr>
-              <w:fldChar w:fldCharType="end"/>
-            </w:r>
-          </w:hyperlink>
-        </w:p>
-        <w:p>
-          <w:pPr>
-            <w:pStyle w:val="Verzeichnis3"/>
-            <w:tabs>
-              <w:tab w:val="right" w:leader="dot" w:pos="9062"/>
-            </w:tabs>
-            <w:rPr>
-              <w:rFonts w:eastAsiaTheme="minorEastAsia"/>
-              <w:noProof/>
-              <w:lang w:val="de-DE" w:eastAsia="de-DE"/>
-            </w:rPr>
-          </w:pPr>
-          <w:hyperlink w:anchor="_Toc42958568" w:history="1">
-            <w:r>
-              <w:rPr>
-                <w:rStyle w:val="Hyperlink"/>
-                <w:noProof/>
-                <w:lang w:val="de-DE"/>
-              </w:rPr>
-              <w:t>Empfänger abmelden</w:t>
-            </w:r>
-            <w:r>
-              <w:rPr>
-                <w:noProof/>
-                <w:webHidden/>
-              </w:rPr>
-              <w:tab/>
-            </w:r>
-            <w:r>
-              <w:rPr>
-                <w:noProof/>
-                <w:webHidden/>
-              </w:rPr>
-              <w:fldChar w:fldCharType="begin"/>
-            </w:r>
-            <w:r>
-              <w:rPr>
-                <w:noProof/>
-                <w:webHidden/>
-              </w:rPr>
-              <w:instrText xml:space="preserve"> PAGEREF _Toc42958568 \h </w:instrText>
-            </w:r>
-            <w:r>
-              <w:rPr>
-                <w:noProof/>
-                <w:webHidden/>
-              </w:rPr>
-            </w:r>
-            <w:r>
-              <w:rPr>
-                <w:noProof/>
-                <w:webHidden/>
-              </w:rPr>
-              <w:fldChar w:fldCharType="separate"/>
-            </w:r>
-            <w:r>
-              <w:rPr>
-                <w:noProof/>
-                <w:webHidden/>
-              </w:rPr>
-              <w:t>3</w:t>
-            </w:r>
-            <w:r>
-              <w:rPr>
-                <w:noProof/>
-                <w:webHidden/>
-              </w:rPr>
-              <w:fldChar w:fldCharType="end"/>
-            </w:r>
-          </w:hyperlink>
-        </w:p>
-        <w:p>
-          <w:pPr>
-            <w:pStyle w:val="Verzeichnis2"/>
-            <w:tabs>
-              <w:tab w:val="right" w:leader="dot" w:pos="9062"/>
-            </w:tabs>
-            <w:rPr>
-              <w:rFonts w:eastAsiaTheme="minorEastAsia"/>
-              <w:noProof/>
-              <w:lang w:val="de-DE" w:eastAsia="de-DE"/>
-            </w:rPr>
-          </w:pPr>
-          <w:hyperlink w:anchor="_Toc42958569" w:history="1">
-            <w:r>
-              <w:rPr>
-                <w:rStyle w:val="Hyperlink"/>
-                <w:noProof/>
-              </w:rPr>
-              <w:t>FusedLocationProviderAPI – Google Play</w:t>
-            </w:r>
-            <w:r>
-              <w:rPr>
-                <w:noProof/>
-                <w:webHidden/>
-              </w:rPr>
-              <w:tab/>
-            </w:r>
-            <w:r>
-              <w:rPr>
-                <w:noProof/>
-                <w:webHidden/>
-              </w:rPr>
-              <w:fldChar w:fldCharType="begin"/>
-            </w:r>
-            <w:r>
-              <w:rPr>
-                <w:noProof/>
-                <w:webHidden/>
-              </w:rPr>
-              <w:instrText xml:space="preserve"> PAGEREF _Toc42958569 \h </w:instrText>
-            </w:r>
-            <w:r>
-              <w:rPr>
-                <w:noProof/>
-                <w:webHidden/>
-              </w:rPr>
-            </w:r>
-            <w:r>
-              <w:rPr>
-                <w:noProof/>
-                <w:webHidden/>
-              </w:rPr>
-              <w:fldChar w:fldCharType="separate"/>
-            </w:r>
-            <w:r>
-              <w:rPr>
-                <w:noProof/>
-                <w:webHidden/>
-              </w:rPr>
-              <w:t>3</w:t>
-            </w:r>
-            <w:r>
-              <w:rPr>
-                <w:noProof/>
-                <w:webHidden/>
-              </w:rPr>
-              <w:fldChar w:fldCharType="end"/>
-            </w:r>
-          </w:hyperlink>
-        </w:p>
-        <w:p>
-          <w:pPr>
-            <w:pStyle w:val="Verzeichnis3"/>
-            <w:tabs>
-              <w:tab w:val="right" w:leader="dot" w:pos="9062"/>
-            </w:tabs>
-            <w:rPr>
-              <w:rFonts w:eastAsiaTheme="minorEastAsia"/>
-              <w:noProof/>
-              <w:lang w:val="de-DE" w:eastAsia="de-DE"/>
-            </w:rPr>
-          </w:pPr>
-          <w:hyperlink w:anchor="_Toc42958570" w:history="1">
-            <w:r>
-              <w:rPr>
-                <w:rStyle w:val="Hyperlink"/>
-                <w:noProof/>
-              </w:rPr>
-              <w:t>FusedLocationProviderClient</w:t>
-            </w:r>
-            <w:r>
-              <w:rPr>
-                <w:noProof/>
-                <w:webHidden/>
-              </w:rPr>
-              <w:tab/>
-            </w:r>
-            <w:r>
-              <w:rPr>
-                <w:noProof/>
-                <w:webHidden/>
-              </w:rPr>
-              <w:fldChar w:fldCharType="begin"/>
-            </w:r>
-            <w:r>
-              <w:rPr>
-                <w:noProof/>
-                <w:webHidden/>
-              </w:rPr>
-              <w:instrText xml:space="preserve"> PAGEREF _Toc42958570 \h </w:instrText>
-            </w:r>
-            <w:r>
-              <w:rPr>
-                <w:noProof/>
-                <w:webHidden/>
-              </w:rPr>
-            </w:r>
-            <w:r>
-              <w:rPr>
-                <w:noProof/>
-                <w:webHidden/>
-              </w:rPr>
-              <w:fldChar w:fldCharType="separate"/>
-            </w:r>
-            <w:r>
-              <w:rPr>
-                <w:noProof/>
-                <w:webHidden/>
-              </w:rPr>
-              <w:t>3</w:t>
-            </w:r>
-            <w:r>
-              <w:rPr>
-                <w:noProof/>
-                <w:webHidden/>
-              </w:rPr>
-              <w:fldChar w:fldCharType="end"/>
-            </w:r>
-          </w:hyperlink>
-        </w:p>
-        <w:p>
-          <w:pPr>
-            <w:pStyle w:val="Verzeichnis3"/>
-            <w:tabs>
-              <w:tab w:val="right" w:leader="dot" w:pos="9062"/>
-            </w:tabs>
-            <w:rPr>
-              <w:rFonts w:eastAsiaTheme="minorEastAsia"/>
-              <w:noProof/>
-              <w:lang w:val="de-DE" w:eastAsia="de-DE"/>
-            </w:rPr>
-          </w:pPr>
-          <w:hyperlink w:anchor="_Toc42958571" w:history="1">
-            <w:r>
-              <w:rPr>
-                <w:rStyle w:val="Hyperlink"/>
-                <w:noProof/>
-              </w:rPr>
-              <w:t>LocationRequest</w:t>
-            </w:r>
-            <w:r>
-              <w:rPr>
-                <w:noProof/>
-                <w:webHidden/>
-              </w:rPr>
-              <w:tab/>
-            </w:r>
-            <w:r>
-              <w:rPr>
-                <w:noProof/>
-                <w:webHidden/>
-              </w:rPr>
-              <w:fldChar w:fldCharType="begin"/>
-            </w:r>
-            <w:r>
-              <w:rPr>
-                <w:noProof/>
-                <w:webHidden/>
-              </w:rPr>
-              <w:instrText xml:space="preserve"> PAGEREF _Toc42958571 \h </w:instrText>
-            </w:r>
-            <w:r>
-              <w:rPr>
-                <w:noProof/>
-                <w:webHidden/>
-              </w:rPr>
-            </w:r>
-            <w:r>
-              <w:rPr>
-                <w:noProof/>
-                <w:webHidden/>
-              </w:rPr>
-              <w:fldChar w:fldCharType="separate"/>
-            </w:r>
-            <w:r>
-              <w:rPr>
-                <w:noProof/>
-                <w:webHidden/>
-              </w:rPr>
-              <w:t>3</w:t>
+              <w:t>5</w:t>
             </w:r>
             <w:r>
               <w:rPr>
@@ -1539,16 +2049,16 @@
             <w:rPr>
               <w:rFonts w:eastAsiaTheme="minorEastAsia"/>
               <w:noProof/>
-              <w:lang w:val="de-DE" w:eastAsia="de-DE"/>
+              <w:lang w:eastAsia="en-GB"/>
             </w:rPr>
           </w:pPr>
-          <w:hyperlink w:anchor="_Toc42958572" w:history="1">
+          <w:hyperlink w:anchor="_Toc43276350" w:history="1">
             <w:r>
               <w:rPr>
                 <w:rStyle w:val="Hyperlink"/>
                 <w:noProof/>
               </w:rPr>
-              <w:t>Eine GPS-Tracker-App</w:t>
+              <w:t>6. Eine GPS-Tracker-App</w:t>
             </w:r>
             <w:r>
               <w:rPr>
@@ -1569,7 +2079,7 @@
                 <w:noProof/>
                 <w:webHidden/>
               </w:rPr>
-              <w:instrText xml:space="preserve"> PAGEREF _Toc42958572 \h </w:instrText>
+              <w:instrText xml:space="preserve"> PAGEREF _Toc43276350 \h </w:instrText>
             </w:r>
             <w:r>
               <w:rPr>
@@ -1589,7 +2099,147 @@
                 <w:noProof/>
                 <w:webHidden/>
               </w:rPr>
-              <w:t>3</w:t>
+              <w:t>5</w:t>
+            </w:r>
+            <w:r>
+              <w:rPr>
+                <w:noProof/>
+                <w:webHidden/>
+              </w:rPr>
+              <w:fldChar w:fldCharType="end"/>
+            </w:r>
+          </w:hyperlink>
+        </w:p>
+        <w:p>
+          <w:pPr>
+            <w:pStyle w:val="Verzeichnis1"/>
+            <w:tabs>
+              <w:tab w:val="right" w:leader="dot" w:pos="9062"/>
+            </w:tabs>
+            <w:rPr>
+              <w:rFonts w:eastAsiaTheme="minorEastAsia"/>
+              <w:noProof/>
+              <w:lang w:eastAsia="en-GB"/>
+            </w:rPr>
+          </w:pPr>
+          <w:hyperlink w:anchor="_Toc43276351" w:history="1">
+            <w:r>
+              <w:rPr>
+                <w:rStyle w:val="Hyperlink"/>
+                <w:noProof/>
+              </w:rPr>
+              <w:t>7. Summary</w:t>
+            </w:r>
+            <w:r>
+              <w:rPr>
+                <w:noProof/>
+                <w:webHidden/>
+              </w:rPr>
+              <w:tab/>
+            </w:r>
+            <w:r>
+              <w:rPr>
+                <w:noProof/>
+                <w:webHidden/>
+              </w:rPr>
+              <w:fldChar w:fldCharType="begin"/>
+            </w:r>
+            <w:r>
+              <w:rPr>
+                <w:noProof/>
+                <w:webHidden/>
+              </w:rPr>
+              <w:instrText xml:space="preserve"> PAGEREF _Toc43276351 \h </w:instrText>
+            </w:r>
+            <w:r>
+              <w:rPr>
+                <w:noProof/>
+                <w:webHidden/>
+              </w:rPr>
+            </w:r>
+            <w:r>
+              <w:rPr>
+                <w:noProof/>
+                <w:webHidden/>
+              </w:rPr>
+              <w:fldChar w:fldCharType="separate"/>
+            </w:r>
+            <w:r>
+              <w:rPr>
+                <w:noProof/>
+                <w:webHidden/>
+              </w:rPr>
+              <w:t>5</w:t>
+            </w:r>
+            <w:r>
+              <w:rPr>
+                <w:noProof/>
+                <w:webHidden/>
+              </w:rPr>
+              <w:fldChar w:fldCharType="end"/>
+            </w:r>
+          </w:hyperlink>
+        </w:p>
+        <w:p>
+          <w:pPr>
+            <w:pStyle w:val="Verzeichnis1"/>
+            <w:tabs>
+              <w:tab w:val="right" w:leader="dot" w:pos="9062"/>
+            </w:tabs>
+            <w:rPr>
+              <w:rFonts w:eastAsiaTheme="minorEastAsia"/>
+              <w:noProof/>
+              <w:lang w:eastAsia="en-GB"/>
+            </w:rPr>
+          </w:pPr>
+          <w:hyperlink w:anchor="_Toc43276352" w:history="1">
+            <w:r>
+              <w:rPr>
+                <w:rStyle w:val="Hyperlink"/>
+                <w:noProof/>
+              </w:rPr>
+              <w:t>Quellenverzeichnis</w:t>
+            </w:r>
+            <w:r>
+              <w:rPr>
+                <w:noProof/>
+                <w:webHidden/>
+              </w:rPr>
+              <w:tab/>
+            </w:r>
+            <w:r>
+              <w:rPr>
+                <w:noProof/>
+                <w:webHidden/>
+              </w:rPr>
+              <w:fldChar w:fldCharType="begin"/>
+            </w:r>
+            <w:r>
+              <w:rPr>
+                <w:noProof/>
+                <w:webHidden/>
+              </w:rPr>
+              <w:instrText xml:space="preserve"> PAGEREF _Toc43276352 \h </w:instrText>
+            </w:r>
+            <w:r>
+              <w:rPr>
+                <w:noProof/>
+                <w:webHidden/>
+              </w:rPr>
+            </w:r>
+            <w:r>
+              <w:rPr>
+                <w:noProof/>
+                <w:webHidden/>
+              </w:rPr>
+              <w:fldChar w:fldCharType="separate"/>
+            </w:r>
+            <w:r>
+              <w:rPr>
+                <w:noProof/>
+                <w:webHidden/>
+              </w:rPr>
+              <w:t>6</w:t>
             </w:r>
             <w:r>
               <w:rPr>
@@ -1621,17 +2271,15 @@
           <w:szCs w:val="28"/>
           <w:lang w:val="de-DE"/>
         </w:rPr>
-      </w:pPr>
-      <w:r>
-        <w:rPr>
-          <w:b/>
-          <w:bCs/>
-          <w:sz w:val="28"/>
-          <w:szCs w:val="28"/>
-          <w:lang w:val="de-DE"/>
-        </w:rPr>
-        <w:br w:type="page"/>
-      </w:r>
+        <w:sectPr>
+          <w:headerReference w:type="default" r:id="rId13"/>
+          <w:footerReference w:type="default" r:id="rId14"/>
+          <w:pgSz w:w="11906" w:h="16838"/>
+          <w:pgMar w:top="1417" w:right="1417" w:bottom="1134" w:left="1417" w:header="708" w:footer="708" w:gutter="0"/>
+          <w:cols w:space="708"/>
+          <w:docGrid w:linePitch="360"/>
+        </w:sectPr>
+      </w:pPr>
     </w:p>
     <w:p>
       <w:pPr>
@@ -1640,15 +2288,139 @@
           <w:lang w:val="de-DE"/>
         </w:rPr>
       </w:pPr>
-      <w:bookmarkStart w:id="0" w:name="_Toc42958551"/>
+      <w:bookmarkStart w:id="1" w:name="_Toc43276328"/>
       <w:r>
         <w:rPr>
           <w:lang w:val="de-DE"/>
         </w:rPr>
         <w:lastRenderedPageBreak/>
+        <w:t xml:space="preserve">1. </w:t>
+      </w:r>
+      <w:r>
+        <w:rPr>
+          <w:lang w:val="de-DE"/>
+        </w:rPr>
         <w:t>Motivation</w:t>
       </w:r>
-      <w:bookmarkEnd w:id="0"/>
+      <w:bookmarkEnd w:id="1"/>
+    </w:p>
+    <w:p>
+      <w:pPr>
+        <w:jc w:val="both"/>
+        <w:rPr>
+          <w:lang w:val="de-DE"/>
+        </w:rPr>
+      </w:pPr>
+      <w:r>
+        <w:rPr>
+          <w:lang w:val="de-DE"/>
+        </w:rPr>
+        <w:t xml:space="preserve">Wir haben uns für das Thema Geolocation </w:t>
+      </w:r>
+      <w:r>
+        <w:rPr>
+          <w:lang w:val="de-DE"/>
+        </w:rPr>
+        <w:t>interessiert</w:t>
+      </w:r>
+      <w:r>
+        <w:rPr>
+          <w:lang w:val="de-DE"/>
+        </w:rPr>
+        <w:t xml:space="preserve">, </w:t>
+      </w:r>
+      <w:r>
+        <w:rPr>
+          <w:lang w:val="de-DE"/>
+        </w:rPr>
+        <w:t xml:space="preserve">da es sich bei unserer </w:t>
+      </w:r>
+      <w:proofErr w:type="spellStart"/>
+      <w:r>
+        <w:rPr>
+          <w:lang w:val="de-DE"/>
+        </w:rPr>
+        <w:t>Application</w:t>
+      </w:r>
+      <w:proofErr w:type="spellEnd"/>
+      <w:r>
+        <w:rPr>
+          <w:lang w:val="de-DE"/>
+        </w:rPr>
+        <w:t xml:space="preserve"> hauptsächlich um eine Anwendung für die Nachbarschaft handelt. </w:t>
+      </w:r>
+      <w:r>
+        <w:rPr>
+          <w:lang w:val="de-DE"/>
+        </w:rPr>
+        <w:t>In</w:t>
+      </w:r>
+      <w:r>
+        <w:rPr>
+          <w:lang w:val="de-DE"/>
+        </w:rPr>
+        <w:t xml:space="preserve"> de</w:t>
+      </w:r>
+      <w:r>
+        <w:rPr>
+          <w:lang w:val="de-DE"/>
+        </w:rPr>
+        <w:t>r</w:t>
+      </w:r>
+      <w:r>
+        <w:rPr>
+          <w:lang w:val="de-DE"/>
+        </w:rPr>
+        <w:t xml:space="preserve"> erste</w:t>
+      </w:r>
+      <w:r>
+        <w:rPr>
+          <w:lang w:val="de-DE"/>
+        </w:rPr>
+        <w:t>n</w:t>
+      </w:r>
+      <w:r>
+        <w:rPr>
+          <w:lang w:val="de-DE"/>
+        </w:rPr>
+        <w:t xml:space="preserve"> Version</w:t>
+      </w:r>
+      <w:r>
+        <w:rPr>
+          <w:lang w:val="de-DE"/>
+        </w:rPr>
+        <w:t xml:space="preserve"> ist geplant, dass der Nutzer bei der Registrierung die Stadt und Postleitzahl angibt. </w:t>
+      </w:r>
+      <w:r>
+        <w:rPr>
+          <w:lang w:val="de-DE"/>
+        </w:rPr>
+        <w:t xml:space="preserve">Allerdings haben wir für eine spätere Version bzw. falls am Ende des Semesters noch Zeit sein sollte, überlegt, </w:t>
+      </w:r>
+      <w:r>
+        <w:rPr>
+          <w:lang w:val="de-DE"/>
+        </w:rPr>
+        <w:t xml:space="preserve">eine die Lokalisierung über GPS-Daten einzubauen. </w:t>
+      </w:r>
+      <w:r>
+        <w:rPr>
+          <w:lang w:val="de-DE"/>
+        </w:rPr>
+        <w:t>Dies könnte so umgesetzt werden, dass die Nutzer bei der Suche nach einer Anzeige nicht bestimmte Gebiete per Postleitzahl filtern lassen, sondern von ihrem Wohnort aus</w:t>
+      </w:r>
+      <w:r>
+        <w:rPr>
+          <w:lang w:val="de-DE"/>
+        </w:rPr>
+        <w:t>gehend</w:t>
+      </w:r>
+      <w:r>
+        <w:rPr>
+          <w:lang w:val="de-DE"/>
+        </w:rPr>
+        <w:t xml:space="preserve"> einen bestimmten Radius einstellen können, in dem gesucht werden soll.</w:t>
+      </w:r>
     </w:p>
     <w:p>
       <w:pPr>
@@ -1657,14 +2429,102 @@
           <w:lang w:val="de-DE"/>
         </w:rPr>
       </w:pPr>
-      <w:bookmarkStart w:id="1" w:name="_Toc42958552"/>
+      <w:bookmarkStart w:id="2" w:name="_Toc43276329"/>
+      <w:r>
+        <w:rPr>
+          <w:lang w:val="de-DE"/>
+        </w:rPr>
+        <w:t xml:space="preserve">2. </w:t>
+      </w:r>
       <w:r>
         <w:rPr>
           <w:lang w:val="de-DE"/>
         </w:rPr>
         <w:t>Grundlagen</w:t>
       </w:r>
-      <w:bookmarkEnd w:id="1"/>
+      <w:bookmarkEnd w:id="2"/>
+    </w:p>
+    <w:p>
+      <w:pPr>
+        <w:jc w:val="both"/>
+        <w:rPr>
+          <w:lang w:val="de-DE"/>
+        </w:rPr>
+      </w:pPr>
+      <w:r>
+        <w:rPr>
+          <w:lang w:val="de-DE"/>
+        </w:rPr>
+        <w:t xml:space="preserve">In diesem Kapitel werden </w:t>
+      </w:r>
+      <w:r>
+        <w:rPr>
+          <w:lang w:val="de-DE"/>
+        </w:rPr>
+        <w:t xml:space="preserve">die Grundlagen </w:t>
+      </w:r>
+      <w:r>
+        <w:rPr>
+          <w:lang w:val="de-DE"/>
+        </w:rPr>
+        <w:t>vo</w:t>
+      </w:r>
+      <w:r>
+        <w:rPr>
+          <w:lang w:val="de-DE"/>
+        </w:rPr>
+        <w:t>n dem</w:t>
+      </w:r>
+      <w:r>
+        <w:rPr>
+          <w:lang w:val="de-DE"/>
+        </w:rPr>
+        <w:t xml:space="preserve"> </w:t>
+      </w:r>
+      <w:r>
+        <w:rPr>
+          <w:lang w:val="de-DE"/>
+        </w:rPr>
+        <w:t xml:space="preserve">Global </w:t>
+      </w:r>
+      <w:proofErr w:type="spellStart"/>
+      <w:r>
+        <w:rPr>
+          <w:lang w:val="de-DE"/>
+        </w:rPr>
+        <w:t>Positioning</w:t>
+      </w:r>
+      <w:proofErr w:type="spellEnd"/>
+      <w:r>
+        <w:rPr>
+          <w:lang w:val="de-DE"/>
+        </w:rPr>
+        <w:t xml:space="preserve"> System (GPS)</w:t>
+      </w:r>
+      <w:r>
+        <w:rPr>
+          <w:lang w:val="de-DE"/>
+        </w:rPr>
+        <w:t xml:space="preserve"> </w:t>
+      </w:r>
+      <w:r>
+        <w:rPr>
+          <w:lang w:val="de-DE"/>
+        </w:rPr>
+        <w:t>vorgestellt.</w:t>
+      </w:r>
+      <w:r>
+        <w:rPr>
+          <w:lang w:val="de-DE"/>
+        </w:rPr>
+        <w:t xml:space="preserve"> </w:t>
+      </w:r>
+      <w:r>
+        <w:rPr>
+          <w:lang w:val="de-DE"/>
+        </w:rPr>
+        <w:t>Hierbei handelt es sich um ein globales System, welches aus Satelliten besteht und dazu dient, die Position zu bestimmen.</w:t>
+      </w:r>
     </w:p>
     <w:p>
       <w:pPr>
@@ -1673,24 +2533,24 @@
           <w:lang w:val="de-DE"/>
         </w:rPr>
       </w:pPr>
-      <w:bookmarkStart w:id="2" w:name="_Toc42958553"/>
+      <w:bookmarkStart w:id="3" w:name="_Toc43276330"/>
+      <w:r>
+        <w:rPr>
+          <w:lang w:val="de-DE"/>
+        </w:rPr>
+        <w:t xml:space="preserve">2.1 </w:t>
+      </w:r>
       <w:r>
         <w:rPr>
           <w:lang w:val="de-DE"/>
         </w:rPr>
         <w:t>GPS</w:t>
       </w:r>
-      <w:bookmarkEnd w:id="2"/>
-    </w:p>
-    <w:p>
-      <w:pPr>
-        <w:rPr>
-          <w:lang w:val="de-DE"/>
-        </w:rPr>
-      </w:pPr>
-    </w:p>
-    <w:p>
-      <w:pPr>
+      <w:bookmarkEnd w:id="3"/>
+    </w:p>
+    <w:p>
+      <w:pPr>
+        <w:jc w:val="both"/>
         <w:rPr>
           <w:lang w:val="de-DE"/>
         </w:rPr>
@@ -1761,7 +2621,19 @@
         <w:rPr>
           <w:lang w:val="de-DE"/>
         </w:rPr>
-        <w:t xml:space="preserve">haben bereits in den </w:t>
+        <w:t xml:space="preserve">haben bereits </w:t>
+      </w:r>
+      <w:r>
+        <w:rPr>
+          <w:lang w:val="de-DE"/>
+        </w:rPr>
+        <w:t>seit</w:t>
+      </w:r>
+      <w:r>
+        <w:rPr>
+          <w:lang w:val="de-DE"/>
+        </w:rPr>
+        <w:t xml:space="preserve"> den </w:t>
       </w:r>
       <w:r>
         <w:rPr>
@@ -1849,24 +2721,26 @@
           <w:lang w:val="de-DE"/>
         </w:rPr>
       </w:pPr>
-      <w:bookmarkStart w:id="3" w:name="_Toc42958554"/>
+      <w:bookmarkStart w:id="4" w:name="_Toc43276331"/>
+      <w:r>
+        <w:rPr>
+          <w:lang w:val="de-DE"/>
+        </w:rPr>
+        <w:t xml:space="preserve">2.2 </w:t>
+      </w:r>
+      <w:proofErr w:type="gramStart"/>
       <w:r>
         <w:rPr>
           <w:lang w:val="de-DE"/>
         </w:rPr>
         <w:t>Funktionsweise</w:t>
       </w:r>
-      <w:bookmarkEnd w:id="3"/>
-    </w:p>
-    <w:p>
-      <w:pPr>
-        <w:rPr>
-          <w:lang w:val="de-DE"/>
-        </w:rPr>
-      </w:pPr>
-    </w:p>
-    <w:p>
-      <w:pPr>
+      <w:bookmarkEnd w:id="4"/>
+      <w:proofErr w:type="gramEnd"/>
+    </w:p>
+    <w:p>
+      <w:pPr>
+        <w:jc w:val="both"/>
         <w:rPr>
           <w:lang w:val="de-DE"/>
         </w:rPr>
@@ -1953,6 +2827,12 @@
         <w:rPr>
           <w:lang w:val="de-DE"/>
         </w:rPr>
+        <w:t xml:space="preserve"> Sie versenden periodisch Signale über ihren eigenen Standort.</w:t>
+      </w:r>
+      <w:r>
+        <w:rPr>
+          <w:lang w:val="de-DE"/>
+        </w:rPr>
         <w:t xml:space="preserve"> </w:t>
       </w:r>
     </w:p>
@@ -1963,41 +2843,45 @@
           <w:lang w:val="de-DE"/>
         </w:rPr>
       </w:pPr>
-      <w:bookmarkStart w:id="4" w:name="_Toc42958555"/>
+      <w:bookmarkStart w:id="5" w:name="_Toc43276332"/>
+      <w:r>
+        <w:rPr>
+          <w:lang w:val="de-DE"/>
+        </w:rPr>
+        <w:t xml:space="preserve">3. </w:t>
+      </w:r>
       <w:r>
         <w:rPr>
           <w:lang w:val="de-DE"/>
         </w:rPr>
         <w:t>Mobile</w:t>
       </w:r>
-      <w:bookmarkEnd w:id="4"/>
-    </w:p>
-    <w:p>
-      <w:pPr>
-        <w:rPr>
-          <w:lang w:val="de-DE"/>
-        </w:rPr>
-      </w:pPr>
-    </w:p>
-    <w:p>
-      <w:pPr>
-        <w:rPr>
-          <w:lang w:val="de-DE"/>
-        </w:rPr>
-      </w:pPr>
-      <w:r>
-        <w:rPr>
-          <w:lang w:val="de-DE"/>
-        </w:rPr>
-        <w:t xml:space="preserve">Um bei </w:t>
-      </w:r>
-    </w:p>
-    <w:p>
-      <w:pPr>
-        <w:rPr>
-          <w:lang w:val="de-DE"/>
-        </w:rPr>
-      </w:pPr>
+      <w:bookmarkEnd w:id="5"/>
+    </w:p>
+    <w:p>
+      <w:pPr>
+        <w:rPr>
+          <w:lang w:val="de-DE"/>
+        </w:rPr>
+      </w:pPr>
+      <w:r>
+        <w:rPr>
+          <w:lang w:val="de-DE"/>
+        </w:rPr>
+        <w:t xml:space="preserve">Einige Anwendungen für Smartphones erfordern, dass die Daten über den Standort des Nutzers erfragt werden können.  </w:t>
+      </w:r>
+      <w:r>
+        <w:rPr>
+          <w:lang w:val="de-DE"/>
+        </w:rPr>
+        <w:t xml:space="preserve">In diesem Kapitel </w:t>
+      </w:r>
+      <w:r>
+        <w:rPr>
+          <w:lang w:val="de-DE"/>
+        </w:rPr>
+        <w:t>wir aufgezeigt, wie Programmierer den Standort des Geräts abfragen und in ihre Anwendung integrieren können.</w:t>
+      </w:r>
     </w:p>
     <w:p>
       <w:pPr>
@@ -2006,21 +2890,63 @@
           <w:lang w:val="de-DE"/>
         </w:rPr>
       </w:pPr>
-      <w:bookmarkStart w:id="5" w:name="_Toc42958556"/>
+      <w:bookmarkStart w:id="6" w:name="_Toc43276333"/>
+      <w:r>
+        <w:rPr>
+          <w:lang w:val="de-DE"/>
+        </w:rPr>
+        <w:t xml:space="preserve">3.1 </w:t>
+      </w:r>
       <w:r>
         <w:rPr>
           <w:lang w:val="de-DE"/>
         </w:rPr>
         <w:t>Zugriff</w:t>
       </w:r>
-      <w:bookmarkEnd w:id="5"/>
-    </w:p>
-    <w:p>
-      <w:pPr>
-        <w:rPr>
-          <w:lang w:val="de-DE"/>
-        </w:rPr>
-      </w:pPr>
+      <w:bookmarkEnd w:id="6"/>
+    </w:p>
+    <w:p>
+      <w:pPr>
+        <w:rPr>
+          <w:lang w:val="de-DE"/>
+        </w:rPr>
+      </w:pPr>
+      <w:r>
+        <w:rPr>
+          <w:lang w:val="de-DE"/>
+        </w:rPr>
+        <w:t>In diesem Kapitel werden drei Möglichkeiten aufgezeigt, w</w:t>
+      </w:r>
+      <w:r>
+        <w:rPr>
+          <w:lang w:val="de-DE"/>
+        </w:rPr>
+        <w:t>oher</w:t>
+      </w:r>
+      <w:r>
+        <w:rPr>
+          <w:lang w:val="de-DE"/>
+        </w:rPr>
+        <w:t xml:space="preserve"> das Android SDK Standortdaten </w:t>
+      </w:r>
+      <w:r>
+        <w:rPr>
+          <w:lang w:val="de-DE"/>
+        </w:rPr>
+        <w:t xml:space="preserve">eines Nutzers </w:t>
+      </w:r>
+      <w:r>
+        <w:rPr>
+          <w:lang w:val="de-DE"/>
+        </w:rPr>
+        <w:t xml:space="preserve">beziehen kann. </w:t>
+      </w:r>
+      <w:r>
+        <w:rPr>
+          <w:lang w:val="de-DE"/>
+        </w:rPr>
+        <w:t>Zu diesen drei Möglichkeiten zählen GPS, WLAN-Netzwerke und Mobilfunkmasten.</w:t>
+      </w:r>
     </w:p>
     <w:p>
       <w:pPr>
@@ -2029,34 +2955,46 @@
           <w:lang w:val="de-DE"/>
         </w:rPr>
       </w:pPr>
-      <w:bookmarkStart w:id="6" w:name="_Toc42958557"/>
+      <w:bookmarkStart w:id="7" w:name="_Toc43276334"/>
+      <w:r>
+        <w:rPr>
+          <w:lang w:val="de-DE"/>
+        </w:rPr>
+        <w:t xml:space="preserve">3.1.1 </w:t>
+      </w:r>
       <w:r>
         <w:rPr>
           <w:lang w:val="de-DE"/>
         </w:rPr>
         <w:t>GPS</w:t>
       </w:r>
-      <w:bookmarkEnd w:id="6"/>
-    </w:p>
-    <w:p>
-      <w:pPr>
-        <w:rPr>
-          <w:lang w:val="de-DE"/>
-        </w:rPr>
-      </w:pPr>
-      <w:r>
-        <w:rPr>
-          <w:lang w:val="de-DE"/>
-        </w:rPr>
-        <w:t>Android bietet Programmierern die Möglichkeit die Lokalisierung eines Geräts über GPS oder Netzwerke vorzunehmen. Der große Vorteil der GPS-Variante besteht in dessen Genauigkeit. Jedoch lassen sich hier auch einige Nachteile feststellen. GPS funktioniert nicht immer zuverlässig in Gebäuden. Die Antwortzeit nach der ersten Anfrage kann länger dauern. Der Stromverbrauch des Geräts ist ziemlich hoch, wenn der GPS-Sensor aktiviert ist.</w:t>
-      </w:r>
-    </w:p>
-    <w:p>
-      <w:pPr>
-        <w:rPr>
-          <w:lang w:val="de-DE"/>
-        </w:rPr>
-      </w:pPr>
+      <w:bookmarkEnd w:id="7"/>
+    </w:p>
+    <w:p>
+      <w:pPr>
+        <w:jc w:val="both"/>
+        <w:rPr>
+          <w:lang w:val="de-DE"/>
+        </w:rPr>
+      </w:pPr>
+      <w:r>
+        <w:rPr>
+          <w:lang w:val="de-DE"/>
+        </w:rPr>
+        <w:t>Android bietet Programmierern die Möglichkeit die Lokalisierung eines Geräts über GPS oder Netzwerke vorzunehmen. Der große Vorteil der GPS-Variante besteht in dessen Genauigkeit. Jedoch lassen sich hier auch einige Nachteile feststellen. GPS funktioniert nicht immer zuverlässig in Gebäuden. Die Antwortzeit nach der ersten Anfrage kann länger dauern. Der Stromverbrauch des Geräts ist ziemlich hoch, wenn der GPS-Sensor aktiviert ist</w:t>
+      </w:r>
+      <w:r>
+        <w:rPr>
+          <w:lang w:val="de-DE"/>
+        </w:rPr>
+        <w:t xml:space="preserve"> [3]</w:t>
+      </w:r>
+      <w:r>
+        <w:rPr>
+          <w:lang w:val="de-DE"/>
+        </w:rPr>
+        <w:t>.</w:t>
+      </w:r>
     </w:p>
     <w:p>
       <w:pPr>
@@ -2065,180 +3003,253 @@
           <w:lang w:val="de-DE"/>
         </w:rPr>
       </w:pPr>
-      <w:bookmarkStart w:id="7" w:name="_Toc42958558"/>
+      <w:bookmarkStart w:id="8" w:name="_Toc43276335"/>
+      <w:r>
+        <w:rPr>
+          <w:lang w:val="de-DE"/>
+        </w:rPr>
+        <w:lastRenderedPageBreak/>
+        <w:t xml:space="preserve">3.1.2 </w:t>
+      </w:r>
       <w:r>
         <w:rPr>
           <w:lang w:val="de-DE"/>
         </w:rPr>
         <w:t>WLAN-Information</w:t>
       </w:r>
-      <w:bookmarkEnd w:id="7"/>
-    </w:p>
-    <w:p>
-      <w:pPr>
-        <w:rPr>
-          <w:lang w:val="de-DE"/>
-        </w:rPr>
-      </w:pPr>
-    </w:p>
-    <w:p>
-      <w:pPr>
-        <w:rPr>
-          <w:lang w:val="de-DE"/>
-        </w:rPr>
-      </w:pPr>
-      <w:r>
-        <w:rPr>
-          <w:lang w:val="de-DE"/>
-        </w:rPr>
-        <w:t xml:space="preserve">Bei der zweiten Variante wird die Position des Geräts über ein Netzwerk oder Funkzellen des Mobilfunknetzes bestimmt. Die Bestimmung der Koordinaten ist jedoch ungenauer als bei der GPS-Variante. Vor allem in flachen Gebieten, in denen die Funkzellen größer sind. Als ein Vorteil lässt sich aufführen, dass die Positionierung über Netzwerke innerhalb von Gebäuden möglich ist. Des Weiteren ist die Antwortzeit kürzer und der Akkuverbrauch nicht so hoch wie bei der GPS-Ortung </w:t>
-      </w:r>
+      <w:bookmarkEnd w:id="8"/>
+    </w:p>
+    <w:p>
+      <w:pPr>
+        <w:jc w:val="both"/>
+        <w:rPr>
+          <w:lang w:val="de-DE"/>
+        </w:rPr>
+      </w:pPr>
+      <w:r>
+        <w:rPr>
+          <w:lang w:val="de-DE"/>
+        </w:rPr>
+        <w:t>Bei der zweiten Variante wird die Position des Geräts über ein Netzwerk oder Funkzellen des Mobilfunknetzes bestimmt. Die Bestimmung der Koordinaten ist jedoch ungenauer als bei der GPS-Variante. Vor allem in flachen Gebieten, in denen die Funkzellen größer sind. Als ein Vorteil lässt sich aufführen, dass die Positionierung über Netzwerke innerhalb von Gebäuden möglich ist. Des Weiteren ist die Antwortzeit kürzer und der Akkuverbrauch nicht so hoch wie bei der GPS-</w:t>
+      </w:r>
+      <w:r>
+        <w:rPr>
+          <w:lang w:val="de-DE"/>
+        </w:rPr>
+        <w:t>Ortung [</w:t>
+      </w:r>
+      <w:r>
+        <w:rPr>
+          <w:lang w:val="de-DE"/>
+        </w:rPr>
+        <w:t>3</w:t>
+      </w:r>
+      <w:r>
+        <w:rPr>
+          <w:lang w:val="de-DE"/>
+        </w:rPr>
+        <w:t xml:space="preserve">]. </w:t>
+      </w:r>
+    </w:p>
+    <w:p>
+      <w:pPr>
+        <w:rPr>
+          <w:lang w:val="de-DE"/>
+        </w:rPr>
+      </w:pPr>
+    </w:p>
+    <w:p>
+      <w:pPr>
+        <w:pStyle w:val="berschrift3"/>
+        <w:rPr>
+          <w:lang w:val="de-DE"/>
+        </w:rPr>
+      </w:pPr>
+      <w:bookmarkStart w:id="9" w:name="_Toc43276336"/>
+      <w:r>
+        <w:rPr>
+          <w:lang w:val="de-DE"/>
+        </w:rPr>
+        <w:t xml:space="preserve">3.1.3 </w:t>
+      </w:r>
+      <w:proofErr w:type="spellStart"/>
+      <w:r>
+        <w:rPr>
+          <w:lang w:val="de-DE"/>
+        </w:rPr>
+        <w:t>Cell</w:t>
+      </w:r>
+      <w:proofErr w:type="spellEnd"/>
+      <w:r>
+        <w:rPr>
+          <w:lang w:val="de-DE"/>
+        </w:rPr>
+        <w:t xml:space="preserve"> Tower / Mobilfunkmasten</w:t>
+      </w:r>
+      <w:bookmarkEnd w:id="9"/>
+    </w:p>
+    <w:p>
+      <w:pPr>
+        <w:pStyle w:val="berschrift3"/>
+        <w:rPr>
+          <w:lang w:val="de-DE"/>
+        </w:rPr>
+      </w:pPr>
+      <w:bookmarkStart w:id="10" w:name="_Toc43276337"/>
+      <w:r>
+        <w:rPr>
+          <w:lang w:val="de-DE"/>
+        </w:rPr>
+        <w:t xml:space="preserve">3.1.4 </w:t>
+      </w:r>
+      <w:r>
+        <w:rPr>
+          <w:lang w:val="de-DE"/>
+        </w:rPr>
+        <w:t>(Bluetooth)</w:t>
+      </w:r>
+      <w:bookmarkEnd w:id="10"/>
+    </w:p>
+    <w:p>
+      <w:pPr>
+        <w:rPr>
+          <w:lang w:val="de-DE"/>
+        </w:rPr>
+      </w:pPr>
+    </w:p>
+    <w:p>
+      <w:pPr>
+        <w:pStyle w:val="berschrift2"/>
+        <w:rPr>
+          <w:lang w:val="de-DE"/>
+        </w:rPr>
+      </w:pPr>
+      <w:bookmarkStart w:id="11" w:name="_Toc43276338"/>
+      <w:r>
+        <w:rPr>
+          <w:lang w:val="de-DE"/>
+        </w:rPr>
+        <w:t xml:space="preserve">3.2 </w:t>
+      </w:r>
+      <w:r>
+        <w:rPr>
+          <w:lang w:val="de-DE"/>
+        </w:rPr>
+        <w:t>Geokoordinaten</w:t>
+      </w:r>
+      <w:bookmarkEnd w:id="11"/>
+    </w:p>
+    <w:p>
+      <w:pPr>
+        <w:pStyle w:val="berschrift3"/>
+        <w:rPr>
+          <w:lang w:val="de-DE"/>
+        </w:rPr>
+      </w:pPr>
+      <w:bookmarkStart w:id="12" w:name="_Toc43276339"/>
+      <w:r>
+        <w:rPr>
+          <w:lang w:val="de-DE"/>
+        </w:rPr>
+        <w:t xml:space="preserve">3.2.1 </w:t>
+      </w:r>
+      <w:r>
+        <w:rPr>
+          <w:lang w:val="de-DE"/>
+        </w:rPr>
+        <w:t>Sexagesimale und dezimale Darstellung</w:t>
+      </w:r>
+      <w:bookmarkEnd w:id="12"/>
+    </w:p>
+    <w:p>
+      <w:pPr>
+        <w:pStyle w:val="berschrift3"/>
+        <w:rPr>
+          <w:lang w:val="de-DE"/>
+        </w:rPr>
+      </w:pPr>
+      <w:bookmarkStart w:id="13" w:name="_Toc43276340"/>
+      <w:r>
+        <w:rPr>
+          <w:lang w:val="de-DE"/>
+        </w:rPr>
+        <w:t>3</w:t>
+      </w:r>
+      <w:r>
+        <w:rPr>
+          <w:lang w:val="de-DE"/>
+        </w:rPr>
+        <w:t>.</w:t>
+      </w:r>
+      <w:r>
+        <w:rPr>
+          <w:lang w:val="de-DE"/>
+        </w:rPr>
+        <w:t>2.2</w:t>
+      </w:r>
+      <w:r>
+        <w:rPr>
+          <w:lang w:val="de-DE"/>
+        </w:rPr>
+        <w:t xml:space="preserve"> </w:t>
+      </w:r>
+      <w:r>
+        <w:rPr>
+          <w:lang w:val="de-DE"/>
+        </w:rPr>
+        <w:t>Das Location-Objekt</w:t>
+      </w:r>
+      <w:bookmarkEnd w:id="13"/>
+    </w:p>
+    <w:p>
+      <w:pPr>
+        <w:rPr>
+          <w:lang w:val="de-DE"/>
+        </w:rPr>
+      </w:pPr>
+      <w:r>
+        <w:rPr>
+          <w:lang w:val="de-DE"/>
+        </w:rPr>
+        <w:t xml:space="preserve">Bei dem Location-Objekt handelt es sich um eine Instanz der Klasse Location. Diese Klasse repräsentiert einen geografischen Standort. Das Android SDK stellt Programmierern diese Klasse in dem Paket </w:t>
+      </w:r>
+      <w:proofErr w:type="spellStart"/>
       <w:proofErr w:type="gramStart"/>
       <w:r>
         <w:rPr>
-          <w:color w:val="FF0000"/>
-          <w:lang w:val="de-DE"/>
-        </w:rPr>
-        <w:t>[  ]</w:t>
+          <w:lang w:val="de-DE"/>
+        </w:rPr>
+        <w:t>android.location</w:t>
       </w:r>
       <w:proofErr w:type="gramEnd"/>
       <w:r>
         <w:rPr>
           <w:lang w:val="de-DE"/>
         </w:rPr>
-        <w:t xml:space="preserve">. </w:t>
-      </w:r>
-    </w:p>
-    <w:p>
-      <w:pPr>
-        <w:rPr>
-          <w:lang w:val="de-DE"/>
-        </w:rPr>
-      </w:pPr>
-    </w:p>
-    <w:p>
-      <w:pPr>
-        <w:pStyle w:val="berschrift3"/>
-      </w:pPr>
-      <w:bookmarkStart w:id="8" w:name="_Toc42958559"/>
-      <w:r>
-        <w:t xml:space="preserve">Cell Tower / </w:t>
-      </w:r>
-      <w:proofErr w:type="spellStart"/>
-      <w:r>
-        <w:t>Mobilfunkmasten</w:t>
-      </w:r>
-      <w:bookmarkEnd w:id="8"/>
+        <w:t>.Location</w:t>
+      </w:r>
       <w:proofErr w:type="spellEnd"/>
-    </w:p>
-    <w:p>
-      <w:pPr>
-        <w:pStyle w:val="berschrift3"/>
-        <w:rPr>
-          <w:lang w:val="de-DE"/>
-        </w:rPr>
-      </w:pPr>
-      <w:bookmarkStart w:id="9" w:name="_Toc42958560"/>
-      <w:r>
-        <w:rPr>
-          <w:lang w:val="de-DE"/>
-        </w:rPr>
-        <w:t>(Bluetooth)</w:t>
-      </w:r>
-      <w:bookmarkEnd w:id="9"/>
-    </w:p>
-    <w:p>
-      <w:pPr>
-        <w:rPr>
-          <w:lang w:val="de-DE"/>
-        </w:rPr>
-      </w:pPr>
-    </w:p>
-    <w:p>
-      <w:pPr>
-        <w:pStyle w:val="berschrift2"/>
-        <w:rPr>
-          <w:lang w:val="de-DE"/>
-        </w:rPr>
-      </w:pPr>
-      <w:bookmarkStart w:id="10" w:name="_Toc42958561"/>
-      <w:r>
-        <w:rPr>
-          <w:lang w:val="de-DE"/>
-        </w:rPr>
-        <w:lastRenderedPageBreak/>
-        <w:t>Geokoordinaten</w:t>
-      </w:r>
-      <w:bookmarkEnd w:id="10"/>
-    </w:p>
-    <w:p>
-      <w:pPr>
-        <w:pStyle w:val="berschrift3"/>
-        <w:rPr>
-          <w:lang w:val="de-DE"/>
-        </w:rPr>
-      </w:pPr>
-      <w:bookmarkStart w:id="11" w:name="_Toc42958562"/>
-      <w:r>
-        <w:rPr>
-          <w:lang w:val="de-DE"/>
-        </w:rPr>
-        <w:t>Sexagesimale und dezimale Darstellung</w:t>
-      </w:r>
-      <w:bookmarkEnd w:id="11"/>
-    </w:p>
-    <w:p>
-      <w:pPr>
-        <w:pStyle w:val="berschrift3"/>
-        <w:rPr>
-          <w:lang w:val="de-DE"/>
-        </w:rPr>
-      </w:pPr>
-      <w:bookmarkStart w:id="12" w:name="_Toc42958563"/>
-      <w:r>
-        <w:rPr>
-          <w:lang w:val="de-DE"/>
-        </w:rPr>
-        <w:t>Das Location-Objekt</w:t>
-      </w:r>
-      <w:bookmarkEnd w:id="12"/>
-    </w:p>
-    <w:p>
-      <w:pPr>
-        <w:rPr>
-          <w:lang w:val="de-DE"/>
-        </w:rPr>
-      </w:pPr>
-    </w:p>
-    <w:p>
-      <w:pPr>
-        <w:rPr>
-          <w:lang w:val="de-DE"/>
-        </w:rPr>
-      </w:pPr>
-      <w:hyperlink r:id="rId5" w:history="1">
-        <w:r>
-          <w:rPr>
-            <w:rStyle w:val="Hyperlink"/>
-            <w:lang w:val="de-DE"/>
-          </w:rPr>
-          <w:t>https://developer.android.com/reference/kotlin/android/location/Location</w:t>
-        </w:r>
-      </w:hyperlink>
-    </w:p>
-    <w:p>
-      <w:pPr>
-        <w:rPr>
-          <w:lang w:val="de-DE"/>
-        </w:rPr>
-      </w:pPr>
+      <w:r>
+        <w:rPr>
+          <w:lang w:val="de-DE"/>
+        </w:rPr>
+        <w:t xml:space="preserve"> zu Verfügung. Ein Location-Objekt kann Attribute wie einen Längen- und Breitengrad, Zeitstempel und die Angabe der Höhe besitzen. </w:t>
+      </w:r>
     </w:p>
     <w:p>
       <w:pPr>
         <w:pStyle w:val="berschrift1"/>
-      </w:pPr>
-      <w:hyperlink r:id="rId6" w:history="1">
-        <w:bookmarkStart w:id="13" w:name="_Toc42958564"/>
+        <w:rPr>
+          <w:rStyle w:val="Hyperlink"/>
+          <w:color w:val="2F5496" w:themeColor="accent1" w:themeShade="BF"/>
+          <w:u w:val="none"/>
+        </w:rPr>
+      </w:pPr>
+      <w:bookmarkStart w:id="14" w:name="_Toc43276341"/>
+      <w:r>
+        <w:t xml:space="preserve">4. </w:t>
+      </w:r>
+      <w:hyperlink r:id="rId15" w:history="1">
         <w:r>
           <w:rPr>
             <w:rStyle w:val="Hyperlink"/>
@@ -2273,14 +3284,44 @@
           </w:rPr>
           <w:t xml:space="preserve"> vs Google Play Services</w:t>
         </w:r>
-        <w:bookmarkEnd w:id="13"/>
+        <w:bookmarkEnd w:id="14"/>
       </w:hyperlink>
     </w:p>
+    <w:p>
+      <w:pPr>
+        <w:rPr>
+          <w:lang w:val="de-DE"/>
+        </w:rPr>
+      </w:pPr>
+      <w:r>
+        <w:rPr>
+          <w:lang w:val="de-DE"/>
+        </w:rPr>
+        <w:t>Es werden zwei Möglichkeiten, zum einen die Klassen, das Android SDK anbietet und zum anderen Google Play Services näher betrachtet.</w:t>
+      </w:r>
+    </w:p>
+    <w:p>
+      <w:pPr>
+        <w:rPr>
+          <w:lang w:val="de-DE"/>
+        </w:rPr>
+      </w:pPr>
+    </w:p>
+    <w:p>
+      <w:r>
+        <w:t>https://stackoverflow.com/questions/33022662/android-locationmanager-vs-google-play-services</w:t>
+      </w:r>
+    </w:p>
     <w:p/>
     <w:p>
-      <w:r>
-        <w:t>https://stackoverflow.com/questions/33022662/android-locationmanager-vs-google-play-services</w:t>
-      </w:r>
+      <w:hyperlink r:id="rId16" w:history="1">
+        <w:r>
+          <w:rPr>
+            <w:rStyle w:val="Hyperlink"/>
+          </w:rPr>
+          <w:t>https://developer.android.com/reference/kotlin/android/location/Location</w:t>
+        </w:r>
+      </w:hyperlink>
     </w:p>
     <w:p/>
     <w:p>
@@ -2290,14 +3331,155 @@
           <w:lang w:val="de-DE"/>
         </w:rPr>
       </w:pPr>
-      <w:bookmarkStart w:id="14" w:name="_Toc42958565"/>
+      <w:bookmarkStart w:id="15" w:name="_Toc43276342"/>
+      <w:r>
+        <w:rPr>
+          <w:lang w:val="de-DE"/>
+        </w:rPr>
+        <w:t>4.</w:t>
+      </w:r>
+      <w:r>
+        <w:rPr>
+          <w:lang w:val="de-DE"/>
+        </w:rPr>
+        <w:t>1</w:t>
+      </w:r>
+      <w:r>
+        <w:rPr>
+          <w:lang w:val="de-DE"/>
+        </w:rPr>
+        <w:t xml:space="preserve"> </w:t>
+      </w:r>
       <w:r>
         <w:rPr>
           <w:lang w:val="de-DE"/>
         </w:rPr>
         <w:t>Location Manager</w:t>
       </w:r>
-      <w:bookmarkEnd w:id="14"/>
+      <w:bookmarkEnd w:id="15"/>
+    </w:p>
+    <w:p>
+      <w:pPr>
+        <w:rPr>
+          <w:lang w:val="de-DE"/>
+        </w:rPr>
+      </w:pPr>
+      <w:r>
+        <w:rPr>
+          <w:lang w:val="de-DE"/>
+        </w:rPr>
+        <w:t xml:space="preserve">Der </w:t>
+      </w:r>
+      <w:proofErr w:type="spellStart"/>
+      <w:r>
+        <w:rPr>
+          <w:lang w:val="de-DE"/>
+        </w:rPr>
+        <w:t>LocationMangager</w:t>
+      </w:r>
+      <w:proofErr w:type="spellEnd"/>
+      <w:r>
+        <w:rPr>
+          <w:lang w:val="de-DE"/>
+        </w:rPr>
+        <w:t xml:space="preserve"> ist eine Klasse im Android SDK. </w:t>
+      </w:r>
+      <w:r>
+        <w:rPr>
+          <w:lang w:val="de-DE"/>
+        </w:rPr>
+        <w:t xml:space="preserve">Mithilfe des </w:t>
+      </w:r>
+      <w:proofErr w:type="spellStart"/>
+      <w:r>
+        <w:rPr>
+          <w:lang w:val="de-DE"/>
+        </w:rPr>
+        <w:t>LocationManagers</w:t>
+      </w:r>
+      <w:proofErr w:type="spellEnd"/>
+      <w:r>
+        <w:rPr>
+          <w:lang w:val="de-DE"/>
+        </w:rPr>
+        <w:t xml:space="preserve"> </w:t>
+      </w:r>
+      <w:r>
+        <w:rPr>
+          <w:lang w:val="de-DE"/>
+        </w:rPr>
+        <w:t>bekommt man Zugang zu de</w:t>
+      </w:r>
+      <w:r>
+        <w:rPr>
+          <w:lang w:val="de-DE"/>
+        </w:rPr>
+        <w:t>n Ortungsservices des Systems</w:t>
+      </w:r>
+      <w:r>
+        <w:rPr>
+          <w:lang w:val="de-DE"/>
+        </w:rPr>
+        <w:t xml:space="preserve">, auf welchem die </w:t>
+      </w:r>
+      <w:proofErr w:type="spellStart"/>
+      <w:r>
+        <w:rPr>
+          <w:lang w:val="de-DE"/>
+        </w:rPr>
+        <w:t>Application</w:t>
+      </w:r>
+      <w:proofErr w:type="spellEnd"/>
+      <w:r>
+        <w:rPr>
+          <w:lang w:val="de-DE"/>
+        </w:rPr>
+        <w:t xml:space="preserve"> ausgeführt wird</w:t>
+      </w:r>
+      <w:r>
+        <w:rPr>
+          <w:lang w:val="de-DE"/>
+        </w:rPr>
+        <w:t>.</w:t>
+      </w:r>
+      <w:r>
+        <w:rPr>
+          <w:lang w:val="de-DE"/>
+        </w:rPr>
+        <w:t xml:space="preserve"> </w:t>
+      </w:r>
+      <w:r>
+        <w:rPr>
+          <w:lang w:val="de-DE"/>
+        </w:rPr>
+        <w:t xml:space="preserve">Die </w:t>
+      </w:r>
+      <w:proofErr w:type="spellStart"/>
+      <w:r>
+        <w:rPr>
+          <w:lang w:val="de-DE"/>
+        </w:rPr>
+        <w:t>Application</w:t>
+      </w:r>
+      <w:proofErr w:type="spellEnd"/>
+      <w:r>
+        <w:rPr>
+          <w:lang w:val="de-DE"/>
+        </w:rPr>
+        <w:t xml:space="preserve"> kann periodisch den Standort des Geräts abfragen</w:t>
+      </w:r>
+      <w:r>
+        <w:rPr>
+          <w:lang w:val="de-DE"/>
+        </w:rPr>
+        <w:t xml:space="preserve"> oder eine Benachrichtigung erhalten, wenn der Nutzer sich in der Nähe eines angegebenen Standorts befindet. </w:t>
+      </w:r>
+      <w:r>
+        <w:rPr>
+          <w:lang w:val="de-DE"/>
+        </w:rPr>
+        <w:t xml:space="preserve"> </w:t>
+      </w:r>
     </w:p>
     <w:p>
       <w:pPr>
@@ -2306,24 +3488,36 @@
           <w:lang w:val="de-DE"/>
         </w:rPr>
       </w:pPr>
-      <w:bookmarkStart w:id="15" w:name="_Toc42958566"/>
+      <w:bookmarkStart w:id="16" w:name="_Toc43276343"/>
+      <w:r>
+        <w:rPr>
+          <w:lang w:val="de-DE"/>
+        </w:rPr>
+        <w:t>4.</w:t>
+      </w:r>
+      <w:r>
+        <w:rPr>
+          <w:lang w:val="de-DE"/>
+        </w:rPr>
+        <w:t>1</w:t>
+      </w:r>
+      <w:r>
+        <w:rPr>
+          <w:lang w:val="de-DE"/>
+        </w:rPr>
+        <w:t xml:space="preserve">.1 </w:t>
+      </w:r>
       <w:r>
         <w:rPr>
           <w:lang w:val="de-DE"/>
         </w:rPr>
         <w:t>Verfügbarkeit feststellen</w:t>
       </w:r>
-      <w:bookmarkEnd w:id="15"/>
-    </w:p>
-    <w:p>
-      <w:pPr>
-        <w:rPr>
-          <w:lang w:val="de-DE"/>
-        </w:rPr>
-      </w:pPr>
-    </w:p>
-    <w:p>
-      <w:pPr>
+      <w:bookmarkEnd w:id="16"/>
+    </w:p>
+    <w:p>
+      <w:pPr>
+        <w:jc w:val="both"/>
         <w:rPr>
           <w:lang w:val="de-DE"/>
         </w:rPr>
@@ -2420,18 +3614,14 @@
         </w:rPr>
         <w:t xml:space="preserve"> wie folgt initialisiert werden:</w:t>
       </w:r>
-      <w:r>
-        <w:rPr>
-          <w:lang w:val="de-DE"/>
-        </w:rPr>
-        <w:br/>
-      </w:r>
-      <w:r>
-        <w:rPr>
-          <w:lang w:val="de-DE"/>
-        </w:rPr>
-        <w:br/>
-      </w:r>
+    </w:p>
+    <w:p>
+      <w:pPr>
+        <w:jc w:val="both"/>
+        <w:rPr>
+          <w:lang w:val="de-DE"/>
+        </w:rPr>
+      </w:pPr>
       <w:proofErr w:type="spellStart"/>
       <w:r>
         <w:rPr>
@@ -2475,6 +3665,7 @@
         <w:t xml:space="preserve">) </w:t>
       </w:r>
       <w:proofErr w:type="spellStart"/>
+      <w:proofErr w:type="gramStart"/>
       <w:r>
         <w:rPr>
           <w:lang w:val="de-DE"/>
@@ -2482,6 +3673,7 @@
         <w:t>this.getSystemService</w:t>
       </w:r>
       <w:proofErr w:type="spellEnd"/>
+      <w:proofErr w:type="gramEnd"/>
       <w:r>
         <w:rPr>
           <w:lang w:val="de-DE"/>
@@ -2496,14 +3688,33 @@
           <w:lang w:val="de-DE"/>
         </w:rPr>
       </w:pPr>
-      <w:bookmarkStart w:id="16" w:name="_Toc42958567"/>
+      <w:bookmarkStart w:id="17" w:name="_Toc43276344"/>
+      <w:r>
+        <w:rPr>
+          <w:lang w:val="de-DE"/>
+        </w:rPr>
+        <w:lastRenderedPageBreak/>
+        <w:t>4.</w:t>
+      </w:r>
+      <w:r>
+        <w:rPr>
+          <w:lang w:val="de-DE"/>
+        </w:rPr>
+        <w:t>1</w:t>
+      </w:r>
+      <w:r>
+        <w:rPr>
+          <w:lang w:val="de-DE"/>
+        </w:rPr>
+        <w:t xml:space="preserve">.2 </w:t>
+      </w:r>
       <w:r>
         <w:rPr>
           <w:lang w:val="de-DE"/>
         </w:rPr>
         <w:t>Daten empfangen</w:t>
       </w:r>
-      <w:bookmarkEnd w:id="16"/>
+      <w:bookmarkEnd w:id="17"/>
     </w:p>
     <w:p>
       <w:pPr>
@@ -2512,113 +3723,269 @@
           <w:lang w:val="de-DE"/>
         </w:rPr>
       </w:pPr>
-      <w:bookmarkStart w:id="17" w:name="_Toc42958568"/>
+      <w:bookmarkStart w:id="18" w:name="_Toc43276345"/>
+      <w:r>
+        <w:rPr>
+          <w:lang w:val="de-DE"/>
+        </w:rPr>
+        <w:t>4.</w:t>
+      </w:r>
+      <w:r>
+        <w:rPr>
+          <w:lang w:val="de-DE"/>
+        </w:rPr>
+        <w:t>1</w:t>
+      </w:r>
+      <w:r>
+        <w:rPr>
+          <w:lang w:val="de-DE"/>
+        </w:rPr>
+        <w:t xml:space="preserve">.3 </w:t>
+      </w:r>
       <w:r>
         <w:rPr>
           <w:lang w:val="de-DE"/>
         </w:rPr>
         <w:t>Empfänger abmelden</w:t>
       </w:r>
-      <w:bookmarkEnd w:id="17"/>
-    </w:p>
-    <w:p/>
+      <w:bookmarkEnd w:id="18"/>
+    </w:p>
+    <w:p>
+      <w:pPr>
+        <w:rPr>
+          <w:lang w:val="de-DE"/>
+        </w:rPr>
+      </w:pPr>
+    </w:p>
     <w:p>
       <w:pPr>
         <w:pStyle w:val="berschrift2"/>
-      </w:pPr>
-      <w:bookmarkStart w:id="18" w:name="_Toc42958569"/>
+        <w:rPr>
+          <w:lang w:val="de-DE"/>
+        </w:rPr>
+      </w:pPr>
+      <w:bookmarkStart w:id="19" w:name="_Toc43276346"/>
+      <w:r>
+        <w:rPr>
+          <w:lang w:val="de-DE"/>
+        </w:rPr>
+        <w:t>4. 2</w:t>
+      </w:r>
+      <w:r>
+        <w:rPr>
+          <w:lang w:val="de-DE"/>
+        </w:rPr>
+        <w:t>FusedLocationProviderAPI – Google Play</w:t>
+      </w:r>
+      <w:bookmarkEnd w:id="19"/>
+    </w:p>
+    <w:p>
+      <w:pPr>
+        <w:rPr>
+          <w:lang w:val="de-DE"/>
+        </w:rPr>
+      </w:pPr>
+      <w:r>
+        <w:rPr>
+          <w:lang w:val="de-DE"/>
+        </w:rPr>
+        <w:t>https://developers.google.com/location-context/fused-location-provider</w:t>
+      </w:r>
+    </w:p>
+    <w:p>
+      <w:pPr>
+        <w:pStyle w:val="berschrift3"/>
+        <w:rPr>
+          <w:lang w:val="de-DE"/>
+        </w:rPr>
+      </w:pPr>
+      <w:bookmarkStart w:id="20" w:name="_Toc43276347"/>
+      <w:r>
+        <w:rPr>
+          <w:lang w:val="de-DE"/>
+        </w:rPr>
+        <w:t xml:space="preserve">4.2.1 </w:t>
+      </w:r>
       <w:proofErr w:type="spellStart"/>
       <w:r>
-        <w:t>FusedLocationProviderAPI</w:t>
-      </w:r>
-      <w:proofErr w:type="spellEnd"/>
-      <w:r>
-        <w:t xml:space="preserve"> – Google Play</w:t>
-      </w:r>
-      <w:bookmarkEnd w:id="18"/>
-    </w:p>
-    <w:p>
-      <w:r>
-        <w:t>https://developers.google.com/location-context/fused-location-provider</w:t>
-      </w:r>
-    </w:p>
-    <w:p>
-      <w:pPr>
-        <w:pStyle w:val="berschrift3"/>
-      </w:pPr>
-      <w:bookmarkStart w:id="19" w:name="_Toc42958570"/>
-      <w:proofErr w:type="spellStart"/>
-      <w:r>
+        <w:rPr>
+          <w:lang w:val="de-DE"/>
+        </w:rPr>
         <w:t>FusedLocationProviderClient</w:t>
-      </w:r>
-      <w:bookmarkEnd w:id="19"/>
-      <w:proofErr w:type="spellEnd"/>
-    </w:p>
-    <w:p/>
-    <w:p>
-      <w:r>
-        <w:t>https://developers.google.com/android/reference/com/google/android/gms/location/FusedLocationProviderClient</w:t>
-      </w:r>
-    </w:p>
-    <w:p>
-      <w:pPr>
-        <w:pStyle w:val="berschrift3"/>
-      </w:pPr>
-      <w:bookmarkStart w:id="20" w:name="_Toc42958571"/>
-      <w:proofErr w:type="spellStart"/>
-      <w:r>
-        <w:t>LocationRequest</w:t>
       </w:r>
       <w:bookmarkEnd w:id="20"/>
       <w:proofErr w:type="spellEnd"/>
     </w:p>
+    <w:p>
+      <w:pPr>
+        <w:rPr>
+          <w:lang w:val="de-DE"/>
+        </w:rPr>
+      </w:pPr>
+    </w:p>
+    <w:p>
+      <w:pPr>
+        <w:rPr>
+          <w:lang w:val="de-DE"/>
+        </w:rPr>
+      </w:pPr>
+      <w:r>
+        <w:rPr>
+          <w:lang w:val="de-DE"/>
+        </w:rPr>
+        <w:t>https://developers.google.com/android/reference/com/google/android/gms/location/FusedLocationProviderClient</w:t>
+      </w:r>
+    </w:p>
+    <w:p>
+      <w:pPr>
+        <w:pStyle w:val="berschrift3"/>
+        <w:rPr>
+          <w:lang w:val="de-DE"/>
+        </w:rPr>
+      </w:pPr>
+      <w:bookmarkStart w:id="21" w:name="_Toc43276348"/>
+      <w:r>
+        <w:rPr>
+          <w:lang w:val="de-DE"/>
+        </w:rPr>
+        <w:t xml:space="preserve">4.2.2 </w:t>
+      </w:r>
+      <w:proofErr w:type="spellStart"/>
+      <w:r>
+        <w:rPr>
+          <w:lang w:val="de-DE"/>
+        </w:rPr>
+        <w:t>LocationRequest</w:t>
+      </w:r>
+      <w:bookmarkEnd w:id="21"/>
+      <w:proofErr w:type="spellEnd"/>
+    </w:p>
+    <w:p>
+      <w:pPr>
+        <w:rPr>
+          <w:lang w:val="de-DE"/>
+        </w:rPr>
+      </w:pPr>
+    </w:p>
+    <w:p>
+      <w:pPr>
+        <w:rPr>
+          <w:lang w:val="de-DE"/>
+        </w:rPr>
+      </w:pPr>
+      <w:hyperlink r:id="rId17" w:history="1">
+        <w:r>
+          <w:rPr>
+            <w:rStyle w:val="Hyperlink"/>
+            <w:lang w:val="de-DE"/>
+          </w:rPr>
+          <w:t>https://developers.google.com/android/reference/com/google/android/gms/location/LocationRequest</w:t>
+        </w:r>
+      </w:hyperlink>
+    </w:p>
+    <w:p>
+      <w:pPr>
+        <w:rPr>
+          <w:lang w:val="de-DE"/>
+        </w:rPr>
+      </w:pPr>
+    </w:p>
+    <w:p>
+      <w:pPr>
+        <w:pStyle w:val="berschrift1"/>
+        <w:rPr>
+          <w:lang w:val="de-DE"/>
+        </w:rPr>
+      </w:pPr>
+      <w:bookmarkStart w:id="22" w:name="_Toc43276349"/>
+      <w:r>
+        <w:rPr>
+          <w:lang w:val="de-DE"/>
+        </w:rPr>
+        <w:t xml:space="preserve">5. </w:t>
+      </w:r>
+      <w:r>
+        <w:rPr>
+          <w:lang w:val="de-DE"/>
+        </w:rPr>
+        <w:t>Maps SDK für Android</w:t>
+      </w:r>
+      <w:bookmarkEnd w:id="22"/>
+    </w:p>
+    <w:p>
+      <w:pPr>
+        <w:rPr>
+          <w:lang w:val="de-DE"/>
+        </w:rPr>
+      </w:pPr>
+      <w:hyperlink r:id="rId18" w:history="1">
+        <w:r>
+          <w:rPr>
+            <w:rStyle w:val="Hyperlink"/>
+            <w:lang w:val="de-DE"/>
+          </w:rPr>
+          <w:t>https://developers.google.com/maps/documentation/android-sdk/intro?hl=de</w:t>
+        </w:r>
+      </w:hyperlink>
+    </w:p>
+    <w:p>
+      <w:pPr>
+        <w:pStyle w:val="berschrift1"/>
+      </w:pPr>
+      <w:bookmarkStart w:id="23" w:name="_Toc43276350"/>
+      <w:r>
+        <w:t xml:space="preserve">6. </w:t>
+      </w:r>
+      <w:r>
+        <w:t>Eine GPS-Tracker-App</w:t>
+      </w:r>
+      <w:bookmarkEnd w:id="23"/>
+    </w:p>
     <w:p/>
     <w:p>
       <w:r>
-        <w:t>https://developers.google.com/android/reference/com/google/android/gms/location/LocationRequest</w:t>
-      </w:r>
+        <w:t xml:space="preserve">Android Studio GPS location tracker tutorial 01: </w:t>
+      </w:r>
+      <w:hyperlink r:id="rId19" w:history="1">
+        <w:r>
+          <w:rPr>
+            <w:rStyle w:val="Hyperlink"/>
+          </w:rPr>
+          <w:t>https://www.youtube.com/watch?v=V62sxpyxapU</w:t>
+        </w:r>
+      </w:hyperlink>
     </w:p>
     <w:p/>
     <w:p>
       <w:pPr>
         <w:pStyle w:val="berschrift1"/>
       </w:pPr>
-      <w:bookmarkStart w:id="21" w:name="_Toc42958572"/>
-      <w:proofErr w:type="spellStart"/>
-      <w:r>
-        <w:t>Eine</w:t>
-      </w:r>
-      <w:proofErr w:type="spellEnd"/>
-      <w:r>
-        <w:t xml:space="preserve"> GPS-Tracker-App</w:t>
-      </w:r>
-      <w:bookmarkEnd w:id="21"/>
+      <w:bookmarkStart w:id="24" w:name="_Toc43276351"/>
+      <w:r>
+        <w:t xml:space="preserve">7. </w:t>
+      </w:r>
+      <w:r>
+        <w:t>Summary</w:t>
+      </w:r>
+      <w:bookmarkEnd w:id="24"/>
     </w:p>
     <w:p/>
     <w:p>
       <w:r>
-        <w:t>Android Studio GPS location tracker tutorial 01</w:t>
-      </w:r>
-      <w:r>
-        <w:t xml:space="preserve">: </w:t>
-      </w:r>
-      <w:r>
-        <w:t>https://www.youtube.com/watch?v=V62sxpyxapU</w:t>
-      </w:r>
-    </w:p>
-    <w:p/>
-    <w:p>
-      <w:r>
-        <w:lastRenderedPageBreak/>
         <w:br w:type="page"/>
       </w:r>
     </w:p>
     <w:p>
+      <w:pPr>
+        <w:pStyle w:val="berschrift1"/>
+      </w:pPr>
+      <w:bookmarkStart w:id="25" w:name="_Toc43276352"/>
       <w:proofErr w:type="spellStart"/>
       <w:r>
         <w:lastRenderedPageBreak/>
         <w:t>Quellenverzeichnis</w:t>
       </w:r>
+      <w:bookmarkEnd w:id="25"/>
       <w:proofErr w:type="spellEnd"/>
     </w:p>
     <w:p>
@@ -2776,8 +4143,6 @@
         </w:rPr>
         <w:t>-</w:t>
       </w:r>
-      <w:bookmarkStart w:id="22" w:name="_GoBack"/>
-      <w:bookmarkEnd w:id="22"/>
       <w:r>
         <w:rPr>
           <w:rStyle w:val="author"/>
@@ -2799,6 +4164,7 @@
       </w:pPr>
     </w:p>
     <w:sectPr>
+      <w:footerReference w:type="default" r:id="rId20"/>
       <w:pgSz w:w="11906" w:h="16838"/>
       <w:pgMar w:top="1417" w:right="1417" w:bottom="1134" w:left="1417" w:header="708" w:footer="708" w:gutter="0"/>
       <w:cols w:space="708"/>
@@ -2808,8 +4174,571 @@
 </w:document>
 </file>
 
+<file path=word/endnotes.xml><?xml version="1.0" encoding="utf-8"?>
+<w:endnotes xmlns:wpc="http://schemas.microsoft.com/office/word/2010/wordprocessingCanvas" xmlns:cx="http://schemas.microsoft.com/office/drawing/2014/chartex" xmlns:cx1="http://schemas.microsoft.com/office/drawing/2015/9/8/chartex" xmlns:cx2="http://schemas.microsoft.com/office/drawing/2015/10/21/chartex" xmlns:cx3="http://schemas.microsoft.com/office/drawing/2016/5/9/chartex" xmlns:cx4="http://schemas.microsoft.com/office/drawing/2016/5/10/chartex" xmlns:cx5="http://schemas.microsoft.com/office/drawing/2016/5/11/chartex" xmlns:cx6="http://schemas.microsoft.com/office/drawing/2016/5/12/chartex" xmlns:cx7="http://schemas.microsoft.com/office/drawing/2016/5/13/chartex" xmlns:cx8="http://schemas.microsoft.com/office/drawing/2016/5/14/chartex" xmlns:mc="http://schemas.openxmlformats.org/markup-compatibility/2006" xmlns:aink="http://schemas.microsoft.com/office/drawing/2016/ink" xmlns:am3d="http://schemas.microsoft.com/office/drawing/2017/model3d" xmlns:o="urn:schemas-microsoft-com:office:office" xmlns:r="http://schemas.openxmlformats.org/officeDocument/2006/relationships" xmlns:m="http://schemas.openxmlformats.org/officeDocument/2006/math" xmlns:v="urn:schemas-microsoft-com:vml" xmlns:wp14="http://schemas.microsoft.com/office/word/2010/wordprocessingDrawing" xmlns:wp="http://schemas.openxmlformats.org/drawingml/2006/wordprocessingDrawing" xmlns:w10="urn:schemas-microsoft-com:office:word" xmlns:w="http://schemas.openxmlformats.org/wordprocessingml/2006/main" xmlns:w14="http://schemas.microsoft.com/office/word/2010/wordml" xmlns:w15="http://schemas.microsoft.com/office/word/2012/wordml" xmlns:w16cid="http://schemas.microsoft.com/office/word/2016/wordml/cid" xmlns:w16se="http://schemas.microsoft.com/office/word/2015/wordml/symex" xmlns:wpg="http://schemas.microsoft.com/office/word/2010/wordprocessingGroup" xmlns:wpi="http://schemas.microsoft.com/office/word/2010/wordprocessingInk" xmlns:wne="http://schemas.microsoft.com/office/word/2006/wordml" xmlns:wps="http://schemas.microsoft.com/office/word/2010/wordprocessingShape" mc:Ignorable="w14 w15 w16se w16cid wp14">
+  <w:endnote w:type="separator" w:id="-1">
+    <w:p>
+      <w:pPr>
+        <w:spacing w:after="0" w:line="240" w:lineRule="auto"/>
+      </w:pPr>
+      <w:r>
+        <w:separator/>
+      </w:r>
+    </w:p>
+  </w:endnote>
+  <w:endnote w:type="continuationSeparator" w:id="0">
+    <w:p>
+      <w:pPr>
+        <w:spacing w:after="0" w:line="240" w:lineRule="auto"/>
+      </w:pPr>
+      <w:r>
+        <w:continuationSeparator/>
+      </w:r>
+    </w:p>
+  </w:endnote>
+</w:endnotes>
+</file>
+
+<file path=word/footer1.xml><?xml version="1.0" encoding="utf-8"?>
+<w:ftr xmlns:wpc="http://schemas.microsoft.com/office/word/2010/wordprocessingCanvas" xmlns:cx="http://schemas.microsoft.com/office/drawing/2014/chartex" xmlns:cx1="http://schemas.microsoft.com/office/drawing/2015/9/8/chartex" xmlns:cx2="http://schemas.microsoft.com/office/drawing/2015/10/21/chartex" xmlns:cx3="http://schemas.microsoft.com/office/drawing/2016/5/9/chartex" xmlns:cx4="http://schemas.microsoft.com/office/drawing/2016/5/10/chartex" xmlns:cx5="http://schemas.microsoft.com/office/drawing/2016/5/11/chartex" xmlns:cx6="http://schemas.microsoft.com/office/drawing/2016/5/12/chartex" xmlns:cx7="http://schemas.microsoft.com/office/drawing/2016/5/13/chartex" xmlns:cx8="http://schemas.microsoft.com/office/drawing/2016/5/14/chartex" xmlns:mc="http://schemas.openxmlformats.org/markup-compatibility/2006" xmlns:aink="http://schemas.microsoft.com/office/drawing/2016/ink" xmlns:am3d="http://schemas.microsoft.com/office/drawing/2017/model3d" xmlns:o="urn:schemas-microsoft-com:office:office" xmlns:r="http://schemas.openxmlformats.org/officeDocument/2006/relationships" xmlns:m="http://schemas.openxmlformats.org/officeDocument/2006/math" xmlns:v="urn:schemas-microsoft-com:vml" xmlns:wp14="http://schemas.microsoft.com/office/word/2010/wordprocessingDrawing" xmlns:wp="http://schemas.openxmlformats.org/drawingml/2006/wordprocessingDrawing" xmlns:w10="urn:schemas-microsoft-com:office:word" xmlns:w="http://schemas.openxmlformats.org/wordprocessingml/2006/main" xmlns:w14="http://schemas.microsoft.com/office/word/2010/wordml" xmlns:w15="http://schemas.microsoft.com/office/word/2012/wordml" xmlns:w16cid="http://schemas.microsoft.com/office/word/2016/wordml/cid" xmlns:w16se="http://schemas.microsoft.com/office/word/2015/wordml/symex" xmlns:wpg="http://schemas.microsoft.com/office/word/2010/wordprocessingGroup" xmlns:wpi="http://schemas.microsoft.com/office/word/2010/wordprocessingInk" xmlns:wne="http://schemas.microsoft.com/office/word/2006/wordml" xmlns:wps="http://schemas.microsoft.com/office/word/2010/wordprocessingShape" mc:Ignorable="w14 w15 w16se w16cid wp14">
+  <w:sdt>
+    <w:sdtPr>
+      <w:id w:val="50584516"/>
+      <w:docPartObj>
+        <w:docPartGallery w:val="Page Numbers (Bottom of Page)"/>
+        <w:docPartUnique/>
+      </w:docPartObj>
+    </w:sdtPr>
+    <w:sdtEndPr/>
+    <w:sdtContent>
+      <w:p>
+        <w:pPr>
+          <w:pStyle w:val="Fuzeile"/>
+          <w:jc w:val="right"/>
+        </w:pPr>
+        <w:r>
+          <w:fldChar w:fldCharType="begin"/>
+        </w:r>
+        <w:r>
+          <w:instrText>PAGE   \* MERGEFORMAT</w:instrText>
+        </w:r>
+        <w:r>
+          <w:fldChar w:fldCharType="separate"/>
+        </w:r>
+        <w:r>
+          <w:rPr>
+            <w:lang w:val="de-DE"/>
+          </w:rPr>
+          <w:t>2</w:t>
+        </w:r>
+        <w:r>
+          <w:fldChar w:fldCharType="end"/>
+        </w:r>
+      </w:p>
+    </w:sdtContent>
+  </w:sdt>
+  <w:p>
+    <w:pPr>
+      <w:pStyle w:val="Fuzeile"/>
+    </w:pPr>
+  </w:p>
+</w:ftr>
+</file>
+
+<file path=word/footer2.xml><?xml version="1.0" encoding="utf-8"?>
+<w:ftr xmlns:wpc="http://schemas.microsoft.com/office/word/2010/wordprocessingCanvas" xmlns:cx="http://schemas.microsoft.com/office/drawing/2014/chartex" xmlns:cx1="http://schemas.microsoft.com/office/drawing/2015/9/8/chartex" xmlns:cx2="http://schemas.microsoft.com/office/drawing/2015/10/21/chartex" xmlns:cx3="http://schemas.microsoft.com/office/drawing/2016/5/9/chartex" xmlns:cx4="http://schemas.microsoft.com/office/drawing/2016/5/10/chartex" xmlns:cx5="http://schemas.microsoft.com/office/drawing/2016/5/11/chartex" xmlns:cx6="http://schemas.microsoft.com/office/drawing/2016/5/12/chartex" xmlns:cx7="http://schemas.microsoft.com/office/drawing/2016/5/13/chartex" xmlns:cx8="http://schemas.microsoft.com/office/drawing/2016/5/14/chartex" xmlns:mc="http://schemas.openxmlformats.org/markup-compatibility/2006" xmlns:aink="http://schemas.microsoft.com/office/drawing/2016/ink" xmlns:am3d="http://schemas.microsoft.com/office/drawing/2017/model3d" xmlns:o="urn:schemas-microsoft-com:office:office" xmlns:r="http://schemas.openxmlformats.org/officeDocument/2006/relationships" xmlns:m="http://schemas.openxmlformats.org/officeDocument/2006/math" xmlns:v="urn:schemas-microsoft-com:vml" xmlns:wp14="http://schemas.microsoft.com/office/word/2010/wordprocessingDrawing" xmlns:wp="http://schemas.openxmlformats.org/drawingml/2006/wordprocessingDrawing" xmlns:w10="urn:schemas-microsoft-com:office:word" xmlns:w="http://schemas.openxmlformats.org/wordprocessingml/2006/main" xmlns:w14="http://schemas.microsoft.com/office/word/2010/wordml" xmlns:w15="http://schemas.microsoft.com/office/word/2012/wordml" xmlns:w16cid="http://schemas.microsoft.com/office/word/2016/wordml/cid" xmlns:w16se="http://schemas.microsoft.com/office/word/2015/wordml/symex" xmlns:wpg="http://schemas.microsoft.com/office/word/2010/wordprocessingGroup" xmlns:wpi="http://schemas.microsoft.com/office/word/2010/wordprocessingInk" xmlns:wne="http://schemas.microsoft.com/office/word/2006/wordml" xmlns:wps="http://schemas.microsoft.com/office/word/2010/wordprocessingShape" mc:Ignorable="w14 w15 w16se w16cid wp14">
+  <w:p>
+    <w:pPr>
+      <w:pStyle w:val="Fuzeile"/>
+      <w:jc w:val="right"/>
+    </w:pPr>
+  </w:p>
+  <w:p>
+    <w:pPr>
+      <w:pStyle w:val="Fuzeile"/>
+      <w:tabs>
+        <w:tab w:val="clear" w:pos="4536"/>
+        <w:tab w:val="clear" w:pos="9072"/>
+        <w:tab w:val="left" w:pos="7418"/>
+      </w:tabs>
+    </w:pPr>
+  </w:p>
+</w:ftr>
+</file>
+
+<file path=word/footer3.xml><?xml version="1.0" encoding="utf-8"?>
+<w:ftr xmlns:wpc="http://schemas.microsoft.com/office/word/2010/wordprocessingCanvas" xmlns:cx="http://schemas.microsoft.com/office/drawing/2014/chartex" xmlns:cx1="http://schemas.microsoft.com/office/drawing/2015/9/8/chartex" xmlns:cx2="http://schemas.microsoft.com/office/drawing/2015/10/21/chartex" xmlns:cx3="http://schemas.microsoft.com/office/drawing/2016/5/9/chartex" xmlns:cx4="http://schemas.microsoft.com/office/drawing/2016/5/10/chartex" xmlns:cx5="http://schemas.microsoft.com/office/drawing/2016/5/11/chartex" xmlns:cx6="http://schemas.microsoft.com/office/drawing/2016/5/12/chartex" xmlns:cx7="http://schemas.microsoft.com/office/drawing/2016/5/13/chartex" xmlns:cx8="http://schemas.microsoft.com/office/drawing/2016/5/14/chartex" xmlns:mc="http://schemas.openxmlformats.org/markup-compatibility/2006" xmlns:aink="http://schemas.microsoft.com/office/drawing/2016/ink" xmlns:am3d="http://schemas.microsoft.com/office/drawing/2017/model3d" xmlns:o="urn:schemas-microsoft-com:office:office" xmlns:r="http://schemas.openxmlformats.org/officeDocument/2006/relationships" xmlns:m="http://schemas.openxmlformats.org/officeDocument/2006/math" xmlns:v="urn:schemas-microsoft-com:vml" xmlns:wp14="http://schemas.microsoft.com/office/word/2010/wordprocessingDrawing" xmlns:wp="http://schemas.openxmlformats.org/drawingml/2006/wordprocessingDrawing" xmlns:w10="urn:schemas-microsoft-com:office:word" xmlns:w="http://schemas.openxmlformats.org/wordprocessingml/2006/main" xmlns:w14="http://schemas.microsoft.com/office/word/2010/wordml" xmlns:w15="http://schemas.microsoft.com/office/word/2012/wordml" xmlns:w16cid="http://schemas.microsoft.com/office/word/2016/wordml/cid" xmlns:w16se="http://schemas.microsoft.com/office/word/2015/wordml/symex" xmlns:wpg="http://schemas.microsoft.com/office/word/2010/wordprocessingGroup" xmlns:wpi="http://schemas.microsoft.com/office/word/2010/wordprocessingInk" xmlns:wne="http://schemas.microsoft.com/office/word/2006/wordml" xmlns:wps="http://schemas.microsoft.com/office/word/2010/wordprocessingShape" mc:Ignorable="w14 w15 w16se w16cid wp14">
+  <w:sdt>
+    <w:sdtPr>
+      <w:id w:val="-1359271562"/>
+      <w:docPartObj>
+        <w:docPartGallery w:val="Page Numbers (Bottom of Page)"/>
+        <w:docPartUnique/>
+      </w:docPartObj>
+    </w:sdtPr>
+    <w:sdtEndPr/>
+    <w:sdtContent>
+      <w:p>
+        <w:pPr>
+          <w:pStyle w:val="Fuzeile"/>
+          <w:jc w:val="right"/>
+        </w:pPr>
+        <w:r>
+          <w:fldChar w:fldCharType="begin"/>
+        </w:r>
+        <w:r>
+          <w:instrText>PAGE   \* MERGEFORMAT</w:instrText>
+        </w:r>
+        <w:r>
+          <w:fldChar w:fldCharType="separate"/>
+        </w:r>
+        <w:r>
+          <w:rPr>
+            <w:lang w:val="de-DE"/>
+          </w:rPr>
+          <w:t>2</w:t>
+        </w:r>
+        <w:r>
+          <w:fldChar w:fldCharType="end"/>
+        </w:r>
+      </w:p>
+    </w:sdtContent>
+  </w:sdt>
+  <w:p>
+    <w:pPr>
+      <w:pStyle w:val="Fuzeile"/>
+      <w:tabs>
+        <w:tab w:val="clear" w:pos="4536"/>
+        <w:tab w:val="clear" w:pos="9072"/>
+        <w:tab w:val="left" w:pos="7418"/>
+      </w:tabs>
+    </w:pPr>
+  </w:p>
+</w:ftr>
+</file>
+
+<file path=word/footnotes.xml><?xml version="1.0" encoding="utf-8"?>
+<w:footnotes xmlns:wpc="http://schemas.microsoft.com/office/word/2010/wordprocessingCanvas" xmlns:cx="http://schemas.microsoft.com/office/drawing/2014/chartex" xmlns:cx1="http://schemas.microsoft.com/office/drawing/2015/9/8/chartex" xmlns:cx2="http://schemas.microsoft.com/office/drawing/2015/10/21/chartex" xmlns:cx3="http://schemas.microsoft.com/office/drawing/2016/5/9/chartex" xmlns:cx4="http://schemas.microsoft.com/office/drawing/2016/5/10/chartex" xmlns:cx5="http://schemas.microsoft.com/office/drawing/2016/5/11/chartex" xmlns:cx6="http://schemas.microsoft.com/office/drawing/2016/5/12/chartex" xmlns:cx7="http://schemas.microsoft.com/office/drawing/2016/5/13/chartex" xmlns:cx8="http://schemas.microsoft.com/office/drawing/2016/5/14/chartex" xmlns:mc="http://schemas.openxmlformats.org/markup-compatibility/2006" xmlns:aink="http://schemas.microsoft.com/office/drawing/2016/ink" xmlns:am3d="http://schemas.microsoft.com/office/drawing/2017/model3d" xmlns:o="urn:schemas-microsoft-com:office:office" xmlns:r="http://schemas.openxmlformats.org/officeDocument/2006/relationships" xmlns:m="http://schemas.openxmlformats.org/officeDocument/2006/math" xmlns:v="urn:schemas-microsoft-com:vml" xmlns:wp14="http://schemas.microsoft.com/office/word/2010/wordprocessingDrawing" xmlns:wp="http://schemas.openxmlformats.org/drawingml/2006/wordprocessingDrawing" xmlns:w10="urn:schemas-microsoft-com:office:word" xmlns:w="http://schemas.openxmlformats.org/wordprocessingml/2006/main" xmlns:w14="http://schemas.microsoft.com/office/word/2010/wordml" xmlns:w15="http://schemas.microsoft.com/office/word/2012/wordml" xmlns:w16cid="http://schemas.microsoft.com/office/word/2016/wordml/cid" xmlns:w16se="http://schemas.microsoft.com/office/word/2015/wordml/symex" xmlns:wpg="http://schemas.microsoft.com/office/word/2010/wordprocessingGroup" xmlns:wpi="http://schemas.microsoft.com/office/word/2010/wordprocessingInk" xmlns:wne="http://schemas.microsoft.com/office/word/2006/wordml" xmlns:wps="http://schemas.microsoft.com/office/word/2010/wordprocessingShape" mc:Ignorable="w14 w15 w16se w16cid wp14">
+  <w:footnote w:type="separator" w:id="-1">
+    <w:p>
+      <w:pPr>
+        <w:spacing w:after="0" w:line="240" w:lineRule="auto"/>
+      </w:pPr>
+      <w:r>
+        <w:separator/>
+      </w:r>
+    </w:p>
+  </w:footnote>
+  <w:footnote w:type="continuationSeparator" w:id="0">
+    <w:p>
+      <w:pPr>
+        <w:spacing w:after="0" w:line="240" w:lineRule="auto"/>
+      </w:pPr>
+      <w:r>
+        <w:continuationSeparator/>
+      </w:r>
+    </w:p>
+  </w:footnote>
+</w:footnotes>
+</file>
+
+<file path=word/header1.xml><?xml version="1.0" encoding="utf-8"?>
+<w:hdr xmlns:wpc="http://schemas.microsoft.com/office/word/2010/wordprocessingCanvas" xmlns:cx="http://schemas.microsoft.com/office/drawing/2014/chartex" xmlns:cx1="http://schemas.microsoft.com/office/drawing/2015/9/8/chartex" xmlns:cx2="http://schemas.microsoft.com/office/drawing/2015/10/21/chartex" xmlns:cx3="http://schemas.microsoft.com/office/drawing/2016/5/9/chartex" xmlns:cx4="http://schemas.microsoft.com/office/drawing/2016/5/10/chartex" xmlns:cx5="http://schemas.microsoft.com/office/drawing/2016/5/11/chartex" xmlns:cx6="http://schemas.microsoft.com/office/drawing/2016/5/12/chartex" xmlns:cx7="http://schemas.microsoft.com/office/drawing/2016/5/13/chartex" xmlns:cx8="http://schemas.microsoft.com/office/drawing/2016/5/14/chartex" xmlns:mc="http://schemas.openxmlformats.org/markup-compatibility/2006" xmlns:aink="http://schemas.microsoft.com/office/drawing/2016/ink" xmlns:am3d="http://schemas.microsoft.com/office/drawing/2017/model3d" xmlns:o="urn:schemas-microsoft-com:office:office" xmlns:r="http://schemas.openxmlformats.org/officeDocument/2006/relationships" xmlns:m="http://schemas.openxmlformats.org/officeDocument/2006/math" xmlns:v="urn:schemas-microsoft-com:vml" xmlns:wp14="http://schemas.microsoft.com/office/word/2010/wordprocessingDrawing" xmlns:wp="http://schemas.openxmlformats.org/drawingml/2006/wordprocessingDrawing" xmlns:w10="urn:schemas-microsoft-com:office:word" xmlns:w="http://schemas.openxmlformats.org/wordprocessingml/2006/main" xmlns:w14="http://schemas.microsoft.com/office/word/2010/wordml" xmlns:w15="http://schemas.microsoft.com/office/word/2012/wordml" xmlns:w16cid="http://schemas.microsoft.com/office/word/2016/wordml/cid" xmlns:w16se="http://schemas.microsoft.com/office/word/2015/wordml/symex" xmlns:wpg="http://schemas.microsoft.com/office/word/2010/wordprocessingGroup" xmlns:wpi="http://schemas.microsoft.com/office/word/2010/wordprocessingInk" xmlns:wne="http://schemas.microsoft.com/office/word/2006/wordml" xmlns:wps="http://schemas.microsoft.com/office/word/2010/wordprocessingShape" mc:Ignorable="w14 w15 w16se w16cid wp14">
+  <w:p>
+    <w:pPr>
+      <w:pStyle w:val="Kopfzeile"/>
+    </w:pPr>
+    <w:r>
+      <w:rPr>
+        <w:noProof/>
+        <w:lang w:eastAsia="de-DE"/>
+      </w:rPr>
+      <w:drawing>
+        <wp:anchor distT="0" distB="0" distL="114300" distR="114300" simplePos="0" relativeHeight="251660288" behindDoc="1" locked="0" layoutInCell="1" allowOverlap="0" wp14:anchorId="6208AA05" wp14:editId="016F6C12">
+          <wp:simplePos x="0" y="0"/>
+          <wp:positionH relativeFrom="page">
+            <wp:posOffset>4893310</wp:posOffset>
+          </wp:positionH>
+          <wp:positionV relativeFrom="page">
+            <wp:posOffset>347345</wp:posOffset>
+          </wp:positionV>
+          <wp:extent cx="2063115" cy="504825"/>
+          <wp:effectExtent l="0" t="0" r="0" b="9525"/>
+          <wp:wrapTopAndBottom/>
+          <wp:docPr id="3" name="Grafik 3" descr="Logo_HSRT_Grau"/>
+          <wp:cNvGraphicFramePr>
+            <a:graphicFrameLocks xmlns:a="http://schemas.openxmlformats.org/drawingml/2006/main" noChangeAspect="1"/>
+          </wp:cNvGraphicFramePr>
+          <a:graphic xmlns:a="http://schemas.openxmlformats.org/drawingml/2006/main">
+            <a:graphicData uri="http://schemas.openxmlformats.org/drawingml/2006/picture">
+              <pic:pic xmlns:pic="http://schemas.openxmlformats.org/drawingml/2006/picture">
+                <pic:nvPicPr>
+                  <pic:cNvPr id="0" name="Bild 43" descr="Logo_HSRT_Grau"/>
+                  <pic:cNvPicPr>
+                    <a:picLocks noChangeAspect="1" noChangeArrowheads="1"/>
+                  </pic:cNvPicPr>
+                </pic:nvPicPr>
+                <pic:blipFill>
+                  <a:blip r:embed="rId1">
+                    <a:extLst>
+                      <a:ext uri="{28A0092B-C50C-407E-A947-70E740481C1C}">
+                        <a14:useLocalDpi xmlns:a14="http://schemas.microsoft.com/office/drawing/2010/main" val="0"/>
+                      </a:ext>
+                    </a:extLst>
+                  </a:blip>
+                  <a:srcRect/>
+                  <a:stretch>
+                    <a:fillRect/>
+                  </a:stretch>
+                </pic:blipFill>
+                <pic:spPr bwMode="auto">
+                  <a:xfrm>
+                    <a:off x="0" y="0"/>
+                    <a:ext cx="2063115" cy="504825"/>
+                  </a:xfrm>
+                  <a:prstGeom prst="rect">
+                    <a:avLst/>
+                  </a:prstGeom>
+                  <a:noFill/>
+                  <a:ln>
+                    <a:noFill/>
+                  </a:ln>
+                </pic:spPr>
+              </pic:pic>
+            </a:graphicData>
+          </a:graphic>
+          <wp14:sizeRelH relativeFrom="page">
+            <wp14:pctWidth>0</wp14:pctWidth>
+          </wp14:sizeRelH>
+          <wp14:sizeRelV relativeFrom="page">
+            <wp14:pctHeight>0</wp14:pctHeight>
+          </wp14:sizeRelV>
+        </wp:anchor>
+      </w:drawing>
+    </w:r>
+    <w:r>
+      <w:rPr>
+        <w:noProof/>
+        <w:lang w:eastAsia="de-DE"/>
+      </w:rPr>
+      <w:drawing>
+        <wp:anchor distT="0" distB="0" distL="114300" distR="114300" simplePos="0" relativeHeight="251659264" behindDoc="1" locked="0" layoutInCell="1" allowOverlap="1" wp14:anchorId="2A919162" wp14:editId="2D8321D7">
+          <wp:simplePos x="0" y="0"/>
+          <wp:positionH relativeFrom="page">
+            <wp:posOffset>775970</wp:posOffset>
+          </wp:positionH>
+          <wp:positionV relativeFrom="page">
+            <wp:posOffset>342900</wp:posOffset>
+          </wp:positionV>
+          <wp:extent cx="1211580" cy="506730"/>
+          <wp:effectExtent l="0" t="0" r="7620" b="7620"/>
+          <wp:wrapTopAndBottom/>
+          <wp:docPr id="1" name="Grafik 1" descr="Logo_HSRT_INF_4C"/>
+          <wp:cNvGraphicFramePr>
+            <a:graphicFrameLocks xmlns:a="http://schemas.openxmlformats.org/drawingml/2006/main" noChangeAspect="1"/>
+          </wp:cNvGraphicFramePr>
+          <a:graphic xmlns:a="http://schemas.openxmlformats.org/drawingml/2006/main">
+            <a:graphicData uri="http://schemas.openxmlformats.org/drawingml/2006/picture">
+              <pic:pic xmlns:pic="http://schemas.openxmlformats.org/drawingml/2006/picture">
+                <pic:nvPicPr>
+                  <pic:cNvPr id="0" name="Picture 1" descr="Logo_HSRT_INF_4C"/>
+                  <pic:cNvPicPr>
+                    <a:picLocks noChangeAspect="1" noChangeArrowheads="1"/>
+                  </pic:cNvPicPr>
+                </pic:nvPicPr>
+                <pic:blipFill>
+                  <a:blip r:embed="rId2">
+                    <a:extLst>
+                      <a:ext uri="{28A0092B-C50C-407E-A947-70E740481C1C}">
+                        <a14:useLocalDpi xmlns:a14="http://schemas.microsoft.com/office/drawing/2010/main" val="0"/>
+                      </a:ext>
+                    </a:extLst>
+                  </a:blip>
+                  <a:srcRect/>
+                  <a:stretch>
+                    <a:fillRect/>
+                  </a:stretch>
+                </pic:blipFill>
+                <pic:spPr bwMode="auto">
+                  <a:xfrm>
+                    <a:off x="0" y="0"/>
+                    <a:ext cx="1211580" cy="506730"/>
+                  </a:xfrm>
+                  <a:prstGeom prst="rect">
+                    <a:avLst/>
+                  </a:prstGeom>
+                  <a:noFill/>
+                  <a:ln>
+                    <a:noFill/>
+                  </a:ln>
+                </pic:spPr>
+              </pic:pic>
+            </a:graphicData>
+          </a:graphic>
+          <wp14:sizeRelH relativeFrom="page">
+            <wp14:pctWidth>0</wp14:pctWidth>
+          </wp14:sizeRelH>
+          <wp14:sizeRelV relativeFrom="page">
+            <wp14:pctHeight>0</wp14:pctHeight>
+          </wp14:sizeRelV>
+        </wp:anchor>
+      </w:drawing>
+    </w:r>
+  </w:p>
+  <w:p>
+    <w:pPr>
+      <w:pStyle w:val="Kopfzeile"/>
+    </w:pPr>
+  </w:p>
+</w:hdr>
+</file>
+
+<file path=word/header2.xml><?xml version="1.0" encoding="utf-8"?>
+<w:hdr xmlns:wpc="http://schemas.microsoft.com/office/word/2010/wordprocessingCanvas" xmlns:cx="http://schemas.microsoft.com/office/drawing/2014/chartex" xmlns:cx1="http://schemas.microsoft.com/office/drawing/2015/9/8/chartex" xmlns:cx2="http://schemas.microsoft.com/office/drawing/2015/10/21/chartex" xmlns:cx3="http://schemas.microsoft.com/office/drawing/2016/5/9/chartex" xmlns:cx4="http://schemas.microsoft.com/office/drawing/2016/5/10/chartex" xmlns:cx5="http://schemas.microsoft.com/office/drawing/2016/5/11/chartex" xmlns:cx6="http://schemas.microsoft.com/office/drawing/2016/5/12/chartex" xmlns:cx7="http://schemas.microsoft.com/office/drawing/2016/5/13/chartex" xmlns:cx8="http://schemas.microsoft.com/office/drawing/2016/5/14/chartex" xmlns:mc="http://schemas.openxmlformats.org/markup-compatibility/2006" xmlns:aink="http://schemas.microsoft.com/office/drawing/2016/ink" xmlns:am3d="http://schemas.microsoft.com/office/drawing/2017/model3d" xmlns:o="urn:schemas-microsoft-com:office:office" xmlns:r="http://schemas.openxmlformats.org/officeDocument/2006/relationships" xmlns:m="http://schemas.openxmlformats.org/officeDocument/2006/math" xmlns:v="urn:schemas-microsoft-com:vml" xmlns:wp14="http://schemas.microsoft.com/office/word/2010/wordprocessingDrawing" xmlns:wp="http://schemas.openxmlformats.org/drawingml/2006/wordprocessingDrawing" xmlns:w10="urn:schemas-microsoft-com:office:word" xmlns:w="http://schemas.openxmlformats.org/wordprocessingml/2006/main" xmlns:w14="http://schemas.microsoft.com/office/word/2010/wordml" xmlns:w15="http://schemas.microsoft.com/office/word/2012/wordml" xmlns:w16cid="http://schemas.microsoft.com/office/word/2016/wordml/cid" xmlns:w16se="http://schemas.microsoft.com/office/word/2015/wordml/symex" xmlns:wpg="http://schemas.microsoft.com/office/word/2010/wordprocessingGroup" xmlns:wpi="http://schemas.microsoft.com/office/word/2010/wordprocessingInk" xmlns:wne="http://schemas.microsoft.com/office/word/2006/wordml" xmlns:wps="http://schemas.microsoft.com/office/word/2010/wordprocessingShape" mc:Ignorable="w14 w15 w16se w16cid wp14">
+  <w:p>
+    <w:pPr>
+      <w:pStyle w:val="Kopfzeile"/>
+      <w:tabs>
+        <w:tab w:val="clear" w:pos="4536"/>
+        <w:tab w:val="clear" w:pos="9072"/>
+        <w:tab w:val="left" w:pos="1792"/>
+      </w:tabs>
+    </w:pPr>
+    <w:r>
+      <w:rPr>
+        <w:noProof/>
+      </w:rPr>
+      <w:drawing>
+        <wp:anchor distT="0" distB="0" distL="114300" distR="114300" simplePos="0" relativeHeight="251662336" behindDoc="0" locked="0" layoutInCell="1" allowOverlap="1" wp14:anchorId="7893BB7E" wp14:editId="030F73C4">
+          <wp:simplePos x="0" y="0"/>
+          <wp:positionH relativeFrom="column">
+            <wp:posOffset>-85090</wp:posOffset>
+          </wp:positionH>
+          <wp:positionV relativeFrom="paragraph">
+            <wp:posOffset>-224155</wp:posOffset>
+          </wp:positionV>
+          <wp:extent cx="1211580" cy="506730"/>
+          <wp:effectExtent l="0" t="0" r="7620" b="7620"/>
+          <wp:wrapNone/>
+          <wp:docPr id="6" name="Grafik 6" descr="Logo_HSRT_INF_4C"/>
+          <wp:cNvGraphicFramePr/>
+          <a:graphic xmlns:a="http://schemas.openxmlformats.org/drawingml/2006/main">
+            <a:graphicData uri="http://schemas.openxmlformats.org/drawingml/2006/picture">
+              <pic:pic xmlns:pic="http://schemas.openxmlformats.org/drawingml/2006/picture">
+                <pic:nvPicPr>
+                  <pic:cNvPr id="6" name="Grafik 6" descr="Logo_HSRT_INF_4C"/>
+                  <pic:cNvPicPr/>
+                </pic:nvPicPr>
+                <pic:blipFill>
+                  <a:blip r:embed="rId1">
+                    <a:extLst>
+                      <a:ext uri="{28A0092B-C50C-407E-A947-70E740481C1C}">
+                        <a14:useLocalDpi xmlns:a14="http://schemas.microsoft.com/office/drawing/2010/main" val="0"/>
+                      </a:ext>
+                    </a:extLst>
+                  </a:blip>
+                  <a:srcRect/>
+                  <a:stretch>
+                    <a:fillRect/>
+                  </a:stretch>
+                </pic:blipFill>
+                <pic:spPr bwMode="auto">
+                  <a:xfrm>
+                    <a:off x="0" y="0"/>
+                    <a:ext cx="1211580" cy="506730"/>
+                  </a:xfrm>
+                  <a:prstGeom prst="rect">
+                    <a:avLst/>
+                  </a:prstGeom>
+                  <a:noFill/>
+                  <a:ln>
+                    <a:noFill/>
+                  </a:ln>
+                </pic:spPr>
+              </pic:pic>
+            </a:graphicData>
+          </a:graphic>
+        </wp:anchor>
+      </w:drawing>
+    </w:r>
+    <w:r>
+      <w:rPr>
+        <w:noProof/>
+      </w:rPr>
+      <w:drawing>
+        <wp:anchor distT="0" distB="0" distL="114300" distR="114300" simplePos="0" relativeHeight="251663360" behindDoc="0" locked="0" layoutInCell="1" allowOverlap="1" wp14:anchorId="345ACA25" wp14:editId="02D8CF58">
+          <wp:simplePos x="0" y="0"/>
+          <wp:positionH relativeFrom="column">
+            <wp:posOffset>3917979</wp:posOffset>
+          </wp:positionH>
+          <wp:positionV relativeFrom="paragraph">
+            <wp:posOffset>-219474</wp:posOffset>
+          </wp:positionV>
+          <wp:extent cx="2063115" cy="504825"/>
+          <wp:effectExtent l="0" t="0" r="0" b="9525"/>
+          <wp:wrapNone/>
+          <wp:docPr id="5" name="Grafik 5" descr="Logo_HSRT_Grau"/>
+          <wp:cNvGraphicFramePr/>
+          <a:graphic xmlns:a="http://schemas.openxmlformats.org/drawingml/2006/main">
+            <a:graphicData uri="http://schemas.openxmlformats.org/drawingml/2006/picture">
+              <pic:pic xmlns:pic="http://schemas.openxmlformats.org/drawingml/2006/picture">
+                <pic:nvPicPr>
+                  <pic:cNvPr id="5" name="Grafik 5" descr="Logo_HSRT_Grau"/>
+                  <pic:cNvPicPr/>
+                </pic:nvPicPr>
+                <pic:blipFill>
+                  <a:blip r:embed="rId2">
+                    <a:extLst>
+                      <a:ext uri="{28A0092B-C50C-407E-A947-70E740481C1C}">
+                        <a14:useLocalDpi xmlns:a14="http://schemas.microsoft.com/office/drawing/2010/main" val="0"/>
+                      </a:ext>
+                    </a:extLst>
+                  </a:blip>
+                  <a:srcRect/>
+                  <a:stretch>
+                    <a:fillRect/>
+                  </a:stretch>
+                </pic:blipFill>
+                <pic:spPr bwMode="auto">
+                  <a:xfrm>
+                    <a:off x="0" y="0"/>
+                    <a:ext cx="2063115" cy="504825"/>
+                  </a:xfrm>
+                  <a:prstGeom prst="rect">
+                    <a:avLst/>
+                  </a:prstGeom>
+                  <a:noFill/>
+                  <a:ln>
+                    <a:noFill/>
+                  </a:ln>
+                </pic:spPr>
+              </pic:pic>
+            </a:graphicData>
+          </a:graphic>
+        </wp:anchor>
+      </w:drawing>
+    </w:r>
+    <w:r>
+      <w:tab/>
+    </w:r>
+  </w:p>
+</w:hdr>
+</file>
+
+<file path=word/header3.xml><?xml version="1.0" encoding="utf-8"?>
+<w:hdr xmlns:wpc="http://schemas.microsoft.com/office/word/2010/wordprocessingCanvas" xmlns:cx="http://schemas.microsoft.com/office/drawing/2014/chartex" xmlns:cx1="http://schemas.microsoft.com/office/drawing/2015/9/8/chartex" xmlns:cx2="http://schemas.microsoft.com/office/drawing/2015/10/21/chartex" xmlns:cx3="http://schemas.microsoft.com/office/drawing/2016/5/9/chartex" xmlns:cx4="http://schemas.microsoft.com/office/drawing/2016/5/10/chartex" xmlns:cx5="http://schemas.microsoft.com/office/drawing/2016/5/11/chartex" xmlns:cx6="http://schemas.microsoft.com/office/drawing/2016/5/12/chartex" xmlns:cx7="http://schemas.microsoft.com/office/drawing/2016/5/13/chartex" xmlns:cx8="http://schemas.microsoft.com/office/drawing/2016/5/14/chartex" xmlns:mc="http://schemas.openxmlformats.org/markup-compatibility/2006" xmlns:aink="http://schemas.microsoft.com/office/drawing/2016/ink" xmlns:am3d="http://schemas.microsoft.com/office/drawing/2017/model3d" xmlns:o="urn:schemas-microsoft-com:office:office" xmlns:r="http://schemas.openxmlformats.org/officeDocument/2006/relationships" xmlns:m="http://schemas.openxmlformats.org/officeDocument/2006/math" xmlns:v="urn:schemas-microsoft-com:vml" xmlns:wp14="http://schemas.microsoft.com/office/word/2010/wordprocessingDrawing" xmlns:wp="http://schemas.openxmlformats.org/drawingml/2006/wordprocessingDrawing" xmlns:w10="urn:schemas-microsoft-com:office:word" xmlns:w="http://schemas.openxmlformats.org/wordprocessingml/2006/main" xmlns:w14="http://schemas.microsoft.com/office/word/2010/wordml" xmlns:w15="http://schemas.microsoft.com/office/word/2012/wordml" xmlns:w16cid="http://schemas.microsoft.com/office/word/2016/wordml/cid" xmlns:w16se="http://schemas.microsoft.com/office/word/2015/wordml/symex" xmlns:wpg="http://schemas.microsoft.com/office/word/2010/wordprocessingGroup" xmlns:wpi="http://schemas.microsoft.com/office/word/2010/wordprocessingInk" xmlns:wne="http://schemas.microsoft.com/office/word/2006/wordml" xmlns:wps="http://schemas.microsoft.com/office/word/2010/wordprocessingShape" mc:Ignorable="w14 w15 w16se w16cid wp14">
+  <w:p>
+    <w:pPr>
+      <w:pStyle w:val="Kopfzeile"/>
+    </w:pPr>
+  </w:p>
+  <w:p>
+    <w:pPr>
+      <w:pStyle w:val="Kopfzeile"/>
+    </w:pPr>
+  </w:p>
+</w:hdr>
+</file>
+
+<file path=word/numbering.xml><?xml version="1.0" encoding="utf-8"?>
+<w:numbering xmlns:wpc="http://schemas.microsoft.com/office/word/2010/wordprocessingCanvas" xmlns:cx="http://schemas.microsoft.com/office/drawing/2014/chartex" xmlns:cx1="http://schemas.microsoft.com/office/drawing/2015/9/8/chartex" xmlns:cx2="http://schemas.microsoft.com/office/drawing/2015/10/21/chartex" xmlns:cx3="http://schemas.microsoft.com/office/drawing/2016/5/9/chartex" xmlns:cx4="http://schemas.microsoft.com/office/drawing/2016/5/10/chartex" xmlns:cx5="http://schemas.microsoft.com/office/drawing/2016/5/11/chartex" xmlns:cx6="http://schemas.microsoft.com/office/drawing/2016/5/12/chartex" xmlns:cx7="http://schemas.microsoft.com/office/drawing/2016/5/13/chartex" xmlns:cx8="http://schemas.microsoft.com/office/drawing/2016/5/14/chartex" xmlns:mc="http://schemas.openxmlformats.org/markup-compatibility/2006" xmlns:aink="http://schemas.microsoft.com/office/drawing/2016/ink" xmlns:am3d="http://schemas.microsoft.com/office/drawing/2017/model3d" xmlns:o="urn:schemas-microsoft-com:office:office" xmlns:r="http://schemas.openxmlformats.org/officeDocument/2006/relationships" xmlns:m="http://schemas.openxmlformats.org/officeDocument/2006/math" xmlns:v="urn:schemas-microsoft-com:vml" xmlns:wp14="http://schemas.microsoft.com/office/word/2010/wordprocessingDrawing" xmlns:wp="http://schemas.openxmlformats.org/drawingml/2006/wordprocessingDrawing" xmlns:w10="urn:schemas-microsoft-com:office:word" xmlns:w="http://schemas.openxmlformats.org/wordprocessingml/2006/main" xmlns:w14="http://schemas.microsoft.com/office/word/2010/wordml" xmlns:w15="http://schemas.microsoft.com/office/word/2012/wordml" xmlns:w16cid="http://schemas.microsoft.com/office/word/2016/wordml/cid" xmlns:w16se="http://schemas.microsoft.com/office/word/2015/wordml/symex" xmlns:wpg="http://schemas.microsoft.com/office/word/2010/wordprocessingGroup" xmlns:wpi="http://schemas.microsoft.com/office/word/2010/wordprocessingInk" xmlns:wne="http://schemas.microsoft.com/office/word/2006/wordml" xmlns:wps="http://schemas.microsoft.com/office/word/2010/wordprocessingShape" mc:Ignorable="w14 w15 w16se w16cid wp14">
+  <w:abstractNum w:abstractNumId="0" w15:restartNumberingAfterBreak="0">
+    <w:nsid w:val="0E7F4FBB"/>
+    <w:multiLevelType w:val="hybridMultilevel"/>
+    <w:tmpl w:val="16DA3084"/>
+    <w:lvl w:ilvl="0" w:tplc="0809000F">
+      <w:start w:val="1"/>
+      <w:numFmt w:val="decimal"/>
+      <w:lvlText w:val="%1."/>
+      <w:lvlJc w:val="left"/>
+      <w:pPr>
+        <w:ind w:left="720" w:hanging="360"/>
+      </w:pPr>
+      <w:rPr>
+        <w:rFonts w:hint="default"/>
+      </w:rPr>
+    </w:lvl>
+    <w:lvl w:ilvl="1" w:tplc="08090019" w:tentative="1">
+      <w:start w:val="1"/>
+      <w:numFmt w:val="lowerLetter"/>
+      <w:lvlText w:val="%2."/>
+      <w:lvlJc w:val="left"/>
+      <w:pPr>
+        <w:ind w:left="1440" w:hanging="360"/>
+      </w:pPr>
+    </w:lvl>
+    <w:lvl w:ilvl="2" w:tplc="0809001B" w:tentative="1">
+      <w:start w:val="1"/>
+      <w:numFmt w:val="lowerRoman"/>
+      <w:lvlText w:val="%3."/>
+      <w:lvlJc w:val="right"/>
+      <w:pPr>
+        <w:ind w:left="2160" w:hanging="180"/>
+      </w:pPr>
+    </w:lvl>
+    <w:lvl w:ilvl="3" w:tplc="0809000F" w:tentative="1">
+      <w:start w:val="1"/>
+      <w:numFmt w:val="decimal"/>
+      <w:lvlText w:val="%4."/>
+      <w:lvlJc w:val="left"/>
+      <w:pPr>
+        <w:ind w:left="2880" w:hanging="360"/>
+      </w:pPr>
+    </w:lvl>
+    <w:lvl w:ilvl="4" w:tplc="08090019" w:tentative="1">
+      <w:start w:val="1"/>
+      <w:numFmt w:val="lowerLetter"/>
+      <w:lvlText w:val="%5."/>
+      <w:lvlJc w:val="left"/>
+      <w:pPr>
+        <w:ind w:left="3600" w:hanging="360"/>
+      </w:pPr>
+    </w:lvl>
+    <w:lvl w:ilvl="5" w:tplc="0809001B" w:tentative="1">
+      <w:start w:val="1"/>
+      <w:numFmt w:val="lowerRoman"/>
+      <w:lvlText w:val="%6."/>
+      <w:lvlJc w:val="right"/>
+      <w:pPr>
+        <w:ind w:left="4320" w:hanging="180"/>
+      </w:pPr>
+    </w:lvl>
+    <w:lvl w:ilvl="6" w:tplc="0809000F" w:tentative="1">
+      <w:start w:val="1"/>
+      <w:numFmt w:val="decimal"/>
+      <w:lvlText w:val="%7."/>
+      <w:lvlJc w:val="left"/>
+      <w:pPr>
+        <w:ind w:left="5040" w:hanging="360"/>
+      </w:pPr>
+    </w:lvl>
+    <w:lvl w:ilvl="7" w:tplc="08090019" w:tentative="1">
+      <w:start w:val="1"/>
+      <w:numFmt w:val="lowerLetter"/>
+      <w:lvlText w:val="%8."/>
+      <w:lvlJc w:val="left"/>
+      <w:pPr>
+        <w:ind w:left="5760" w:hanging="360"/>
+      </w:pPr>
+    </w:lvl>
+    <w:lvl w:ilvl="8" w:tplc="0809001B" w:tentative="1">
+      <w:start w:val="1"/>
+      <w:numFmt w:val="lowerRoman"/>
+      <w:lvlText w:val="%9."/>
+      <w:lvlJc w:val="right"/>
+      <w:pPr>
+        <w:ind w:left="6480" w:hanging="180"/>
+      </w:pPr>
+    </w:lvl>
+  </w:abstractNum>
+  <w:num w:numId="1">
+    <w:abstractNumId w:val="0"/>
+  </w:num>
+</w:numbering>
+</file>
+
 <file path=word/styles.xml><?xml version="1.0" encoding="utf-8"?>
-<w:styles xmlns:mc="http://schemas.openxmlformats.org/markup-compatibility/2006" xmlns:r="http://schemas.openxmlformats.org/officeDocument/2006/relationships" xmlns:w="http://schemas.openxmlformats.org/wordprocessingml/2006/main" xmlns:w14="http://schemas.microsoft.com/office/word/2010/wordml" xmlns:w15="http://schemas.microsoft.com/office/word/2012/wordml" xmlns:w16se="http://schemas.microsoft.com/office/word/2015/wordml/symex" mc:Ignorable="w14 w15 w16se">
+<w:styles xmlns:mc="http://schemas.openxmlformats.org/markup-compatibility/2006" xmlns:r="http://schemas.openxmlformats.org/officeDocument/2006/relationships" xmlns:w="http://schemas.openxmlformats.org/wordprocessingml/2006/main" xmlns:w14="http://schemas.microsoft.com/office/word/2010/wordml" xmlns:w15="http://schemas.microsoft.com/office/word/2012/wordml" xmlns:w16cid="http://schemas.microsoft.com/office/word/2016/wordml/cid" xmlns:w16se="http://schemas.microsoft.com/office/word/2015/wordml/symex" mc:Ignorable="w14 w15 w16se w16cid">
   <w:docDefaults>
     <w:rPrDefault>
       <w:rPr>
@@ -2825,7 +4754,7 @@
       </w:pPr>
     </w:pPrDefault>
   </w:docDefaults>
-  <w:latentStyles w:defLockedState="0" w:defUIPriority="99" w:defSemiHidden="0" w:defUnhideWhenUsed="0" w:defQFormat="0" w:count="371">
+  <w:latentStyles w:defLockedState="0" w:defUIPriority="99" w:defSemiHidden="0" w:defUnhideWhenUsed="0" w:defQFormat="0" w:count="377">
     <w:lsdException w:name="Normal" w:uiPriority="0" w:qFormat="1"/>
     <w:lsdException w:name="heading 1" w:uiPriority="9" w:qFormat="1"/>
     <w:lsdException w:name="heading 2" w:semiHidden="1" w:uiPriority="9" w:unhideWhenUsed="1" w:qFormat="1"/>
@@ -3197,6 +5126,12 @@
     <w:lsdException w:name="List Table 5 Dark Accent 6" w:uiPriority="50"/>
     <w:lsdException w:name="List Table 6 Colorful Accent 6" w:uiPriority="51"/>
     <w:lsdException w:name="List Table 7 Colorful Accent 6" w:uiPriority="52"/>
+    <w:lsdException w:name="Mention" w:semiHidden="1" w:unhideWhenUsed="1"/>
+    <w:lsdException w:name="Smart Hyperlink" w:semiHidden="1" w:unhideWhenUsed="1"/>
+    <w:lsdException w:name="Hashtag" w:semiHidden="1" w:unhideWhenUsed="1"/>
+    <w:lsdException w:name="Unresolved Mention" w:semiHidden="1" w:unhideWhenUsed="1"/>
+    <w:lsdException w:name="Smart Link" w:semiHidden="1" w:unhideWhenUsed="1"/>
+    <w:lsdException w:name="Smart Link Error" w:semiHidden="1" w:unhideWhenUsed="1"/>
   </w:latentStyles>
   <w:style w:type="paragraph" w:default="1" w:styleId="Standard">
     <w:name w:val="Normal"/>
@@ -3209,11 +5144,11 @@
     <w:link w:val="berschrift1Zchn"/>
     <w:uiPriority w:val="9"/>
     <w:qFormat/>
-    <w:rsid w:val="00425E0C"/>
+    <w:rsid w:val="00C15CCB"/>
     <w:pPr>
       <w:keepNext/>
       <w:keepLines/>
-      <w:spacing w:before="240" w:after="0"/>
+      <w:spacing w:before="360" w:after="120"/>
       <w:outlineLvl w:val="0"/>
     </w:pPr>
     <w:rPr>
@@ -3231,11 +5166,11 @@
     <w:uiPriority w:val="9"/>
     <w:unhideWhenUsed/>
     <w:qFormat/>
-    <w:rsid w:val="00425E0C"/>
+    <w:rsid w:val="008241DB"/>
     <w:pPr>
       <w:keepNext/>
       <w:keepLines/>
-      <w:spacing w:before="40" w:after="0"/>
+      <w:spacing w:before="160" w:after="120"/>
       <w:outlineLvl w:val="1"/>
     </w:pPr>
     <w:rPr>
@@ -3253,11 +5188,11 @@
     <w:uiPriority w:val="9"/>
     <w:unhideWhenUsed/>
     <w:qFormat/>
-    <w:rsid w:val="00425E0C"/>
+    <w:rsid w:val="008241DB"/>
     <w:pPr>
       <w:keepNext/>
       <w:keepLines/>
-      <w:spacing w:before="40" w:after="0"/>
+      <w:spacing w:before="160" w:after="120"/>
       <w:outlineLvl w:val="2"/>
     </w:pPr>
     <w:rPr>
@@ -3310,7 +5245,7 @@
     <w:basedOn w:val="Absatz-Standardschriftart"/>
     <w:link w:val="berschrift1"/>
     <w:uiPriority w:val="9"/>
-    <w:rsid w:val="00425E0C"/>
+    <w:rsid w:val="00C15CCB"/>
     <w:rPr>
       <w:rFonts w:asciiTheme="majorHAnsi" w:eastAsiaTheme="majorEastAsia" w:hAnsiTheme="majorHAnsi" w:cstheme="majorBidi"/>
       <w:color w:val="2F5496" w:themeColor="accent1" w:themeShade="BF"/>
@@ -3323,7 +5258,7 @@
     <w:basedOn w:val="Absatz-Standardschriftart"/>
     <w:link w:val="berschrift2"/>
     <w:uiPriority w:val="9"/>
-    <w:rsid w:val="00425E0C"/>
+    <w:rsid w:val="008241DB"/>
     <w:rPr>
       <w:rFonts w:asciiTheme="majorHAnsi" w:eastAsiaTheme="majorEastAsia" w:hAnsiTheme="majorHAnsi" w:cstheme="majorBidi"/>
       <w:color w:val="2F5496" w:themeColor="accent1" w:themeShade="BF"/>
@@ -3336,7 +5271,7 @@
     <w:basedOn w:val="Absatz-Standardschriftart"/>
     <w:link w:val="berschrift3"/>
     <w:uiPriority w:val="9"/>
-    <w:rsid w:val="00425E0C"/>
+    <w:rsid w:val="008241DB"/>
     <w:rPr>
       <w:rFonts w:asciiTheme="majorHAnsi" w:eastAsiaTheme="majorEastAsia" w:hAnsiTheme="majorHAnsi" w:cstheme="majorBidi"/>
       <w:color w:val="1F3763" w:themeColor="accent1" w:themeShade="7F"/>
@@ -3412,6 +5347,101 @@
     <w:name w:val="author"/>
     <w:basedOn w:val="Absatz-Standardschriftart"/>
     <w:rsid w:val="0019546A"/>
+  </w:style>
+  <w:style w:type="paragraph" w:styleId="Titel">
+    <w:name w:val="Title"/>
+    <w:basedOn w:val="Standard"/>
+    <w:next w:val="Standard"/>
+    <w:link w:val="TitelZchn"/>
+    <w:uiPriority w:val="10"/>
+    <w:qFormat/>
+    <w:rsid w:val="00401D75"/>
+    <w:pPr>
+      <w:spacing w:after="300" w:line="240" w:lineRule="auto"/>
+      <w:contextualSpacing/>
+      <w:jc w:val="center"/>
+    </w:pPr>
+    <w:rPr>
+      <w:rFonts w:ascii="Arial" w:eastAsiaTheme="majorEastAsia" w:hAnsi="Arial" w:cstheme="majorBidi"/>
+      <w:color w:val="000000" w:themeColor="text1"/>
+      <w:spacing w:val="5"/>
+      <w:kern w:val="28"/>
+      <w:sz w:val="44"/>
+      <w:szCs w:val="52"/>
+      <w:lang w:val="de-DE"/>
+    </w:rPr>
+  </w:style>
+  <w:style w:type="character" w:customStyle="1" w:styleId="TitelZchn">
+    <w:name w:val="Titel Zchn"/>
+    <w:basedOn w:val="Absatz-Standardschriftart"/>
+    <w:link w:val="Titel"/>
+    <w:uiPriority w:val="10"/>
+    <w:rsid w:val="00401D75"/>
+    <w:rPr>
+      <w:rFonts w:ascii="Arial" w:eastAsiaTheme="majorEastAsia" w:hAnsi="Arial" w:cstheme="majorBidi"/>
+      <w:color w:val="000000" w:themeColor="text1"/>
+      <w:spacing w:val="5"/>
+      <w:kern w:val="28"/>
+      <w:sz w:val="44"/>
+      <w:szCs w:val="52"/>
+      <w:lang w:val="de-DE"/>
+    </w:rPr>
+  </w:style>
+  <w:style w:type="paragraph" w:styleId="Kopfzeile">
+    <w:name w:val="header"/>
+    <w:basedOn w:val="Standard"/>
+    <w:link w:val="KopfzeileZchn"/>
+    <w:uiPriority w:val="99"/>
+    <w:unhideWhenUsed/>
+    <w:rsid w:val="00401D75"/>
+    <w:pPr>
+      <w:tabs>
+        <w:tab w:val="center" w:pos="4536"/>
+        <w:tab w:val="right" w:pos="9072"/>
+      </w:tabs>
+      <w:spacing w:after="0" w:line="240" w:lineRule="auto"/>
+    </w:pPr>
+  </w:style>
+  <w:style w:type="character" w:customStyle="1" w:styleId="KopfzeileZchn">
+    <w:name w:val="Kopfzeile Zchn"/>
+    <w:basedOn w:val="Absatz-Standardschriftart"/>
+    <w:link w:val="Kopfzeile"/>
+    <w:uiPriority w:val="99"/>
+    <w:rsid w:val="00401D75"/>
+  </w:style>
+  <w:style w:type="paragraph" w:styleId="Fuzeile">
+    <w:name w:val="footer"/>
+    <w:basedOn w:val="Standard"/>
+    <w:link w:val="FuzeileZchn"/>
+    <w:uiPriority w:val="99"/>
+    <w:unhideWhenUsed/>
+    <w:rsid w:val="00401D75"/>
+    <w:pPr>
+      <w:tabs>
+        <w:tab w:val="center" w:pos="4536"/>
+        <w:tab w:val="right" w:pos="9072"/>
+      </w:tabs>
+      <w:spacing w:after="0" w:line="240" w:lineRule="auto"/>
+    </w:pPr>
+  </w:style>
+  <w:style w:type="character" w:customStyle="1" w:styleId="FuzeileZchn">
+    <w:name w:val="Fußzeile Zchn"/>
+    <w:basedOn w:val="Absatz-Standardschriftart"/>
+    <w:link w:val="Fuzeile"/>
+    <w:uiPriority w:val="99"/>
+    <w:rsid w:val="00401D75"/>
+  </w:style>
+  <w:style w:type="character" w:styleId="NichtaufgelsteErwhnung">
+    <w:name w:val="Unresolved Mention"/>
+    <w:basedOn w:val="Absatz-Standardschriftart"/>
+    <w:uiPriority w:val="99"/>
+    <w:semiHidden/>
+    <w:unhideWhenUsed/>
+    <w:rsid w:val="005A07B5"/>
+    <w:rPr>
+      <w:color w:val="605E5C"/>
+      <w:shd w:val="clear" w:color="auto" w:fill="E1DFDD"/>
+    </w:rPr>
   </w:style>
 </w:styles>
 </file>
@@ -3716,7 +5746,7 @@
 </file>
 
 <file path=customXml/itemProps1.xml><?xml version="1.0" encoding="utf-8"?>
-<ds:datastoreItem xmlns:ds="http://schemas.openxmlformats.org/officeDocument/2006/customXml" ds:itemID="{916A016B-0020-4E2E-BD27-7DC8F0596866}">
+<ds:datastoreItem xmlns:ds="http://schemas.openxmlformats.org/officeDocument/2006/customXml" ds:itemID="{5EF2C7FA-2834-4A9B-9EA6-3FE3657AC0B0}">
   <ds:schemaRefs>
     <ds:schemaRef ds:uri="http://schemas.openxmlformats.org/officeDocument/2006/bibliography"/>
   </ds:schemaRefs>

</xml_diff>